<commit_message>
numbering fixed, overview conflict fixed
simulation lang added, 1.4 deleted
</commit_message>
<xml_diff>
--- a/Documents/RAD_GRP10.docx
+++ b/Documents/RAD_GRP10.docx
@@ -145,7 +145,6 @@
           <w:szCs w:val="32"/>
         </w:rPr>
       </w:pPr>
-      <w:proofErr w:type="spellStart"/>
       <w:r>
         <w:rPr>
           <w:b/>
@@ -153,17 +152,28 @@
           <w:sz w:val="32"/>
           <w:szCs w:val="32"/>
         </w:rPr>
-        <w:t>Beyzanur</w:t>
-      </w:r>
-      <w:proofErr w:type="spellEnd"/>
-      <w:r>
+        <w:t>Beyzanur Çabuk 150119632</w:t>
+      </w:r>
+    </w:p>
+    <w:p>
+      <w:pPr>
+        <w:spacing w:after="197"/>
+        <w:ind w:left="2832"/>
         <w:rPr>
           <w:b/>
           <w:bCs/>
           <w:sz w:val="32"/>
           <w:szCs w:val="32"/>
         </w:rPr>
-        <w:t xml:space="preserve"> Çabuk 150119632</w:t>
+      </w:pPr>
+      <w:r>
+        <w:rPr>
+          <w:b/>
+          <w:bCs/>
+          <w:sz w:val="32"/>
+          <w:szCs w:val="32"/>
+        </w:rPr>
+        <w:t>Bihter Nilüfer Akdem 150119810</w:t>
       </w:r>
     </w:p>
     <w:p>
@@ -184,7 +194,7 @@
           <w:sz w:val="32"/>
           <w:szCs w:val="32"/>
         </w:rPr>
-        <w:t>Bihter Nilüfer Akdem 150119810</w:t>
+        <w:t>Eşref Emre Koca 150119798</w:t>
       </w:r>
     </w:p>
     <w:p>
@@ -205,7 +215,7 @@
           <w:sz w:val="32"/>
           <w:szCs w:val="32"/>
         </w:rPr>
-        <w:t>Eşref Emre Koca 150119798</w:t>
+        <w:t>Safa Şan 150119685</w:t>
       </w:r>
     </w:p>
     <w:p>
@@ -226,39 +236,7 @@
           <w:sz w:val="32"/>
           <w:szCs w:val="32"/>
         </w:rPr>
-        <w:t>Safa Şan 150119685</w:t>
-      </w:r>
-    </w:p>
-    <w:p>
-      <w:pPr>
-        <w:spacing w:after="197"/>
-        <w:ind w:left="2832"/>
-        <w:rPr>
-          <w:b/>
-          <w:bCs/>
-          <w:sz w:val="32"/>
-          <w:szCs w:val="32"/>
-        </w:rPr>
-      </w:pPr>
-      <w:proofErr w:type="spellStart"/>
-      <w:r>
-        <w:rPr>
-          <w:b/>
-          <w:bCs/>
-          <w:sz w:val="32"/>
-          <w:szCs w:val="32"/>
-        </w:rPr>
-        <w:t>Senanur</w:t>
-      </w:r>
-      <w:proofErr w:type="spellEnd"/>
-      <w:r>
-        <w:rPr>
-          <w:b/>
-          <w:bCs/>
-          <w:sz w:val="32"/>
-          <w:szCs w:val="32"/>
-        </w:rPr>
-        <w:t xml:space="preserve"> Yılmaz 150119801</w:t>
+        <w:t>Senanur Yılmaz 150119801</w:t>
       </w:r>
     </w:p>
     <w:p>
@@ -2314,7 +2292,27 @@
           <w:sz w:val="28"/>
           <w:szCs w:val="28"/>
         </w:rPr>
-        <w:t>via</w:t>
+        <w:t>simulation</w:t>
+      </w:r>
+      <w:proofErr w:type="spellEnd"/>
+      <w:r>
+        <w:rPr>
+          <w:rFonts w:ascii="Times New Roman" w:eastAsia="Times New Roman" w:hAnsi="Times New Roman" w:cs="Times New Roman"/>
+          <w:bCs/>
+          <w:sz w:val="28"/>
+          <w:szCs w:val="28"/>
+        </w:rPr>
+        <w:t xml:space="preserve"> v</w:t>
+      </w:r>
+      <w:proofErr w:type="spellStart"/>
+      <w:r>
+        <w:rPr>
+          <w:rFonts w:ascii="Times New Roman" w:eastAsia="Times New Roman" w:hAnsi="Times New Roman" w:cs="Times New Roman"/>
+          <w:bCs/>
+          <w:sz w:val="28"/>
+          <w:szCs w:val="28"/>
+        </w:rPr>
+        <w:t>ia</w:t>
       </w:r>
       <w:proofErr w:type="spellEnd"/>
       <w:r>
@@ -2343,282 +2341,6 @@
           <w:szCs w:val="28"/>
         </w:rPr>
         <w:t>ava.</w:t>
-      </w:r>
-    </w:p>
-    <w:p>
-      <w:pPr>
-        <w:spacing w:after="157"/>
-        <w:rPr>
-          <w:rFonts w:ascii="Times New Roman" w:eastAsia="Times New Roman" w:hAnsi="Times New Roman" w:cs="Times New Roman"/>
-          <w:bCs/>
-          <w:sz w:val="28"/>
-          <w:szCs w:val="28"/>
-        </w:rPr>
-      </w:pPr>
-    </w:p>
-    <w:p>
-      <w:pPr>
-        <w:spacing w:after="157"/>
-        <w:rPr>
-          <w:rFonts w:ascii="Times New Roman" w:eastAsia="Times New Roman" w:hAnsi="Times New Roman" w:cs="Times New Roman"/>
-          <w:bCs/>
-          <w:sz w:val="28"/>
-          <w:szCs w:val="28"/>
-        </w:rPr>
-      </w:pPr>
-      <w:r>
-        <w:rPr>
-          <w:rFonts w:ascii="Times New Roman" w:eastAsia="Times New Roman" w:hAnsi="Times New Roman" w:cs="Times New Roman"/>
-          <w:bCs/>
-          <w:sz w:val="28"/>
-          <w:szCs w:val="28"/>
-        </w:rPr>
-        <w:t xml:space="preserve">Class </w:t>
-      </w:r>
-      <w:proofErr w:type="spellStart"/>
-      <w:r>
-        <w:rPr>
-          <w:rFonts w:ascii="Times New Roman" w:eastAsia="Times New Roman" w:hAnsi="Times New Roman" w:cs="Times New Roman"/>
-          <w:bCs/>
-          <w:sz w:val="28"/>
-          <w:szCs w:val="28"/>
-        </w:rPr>
-        <w:t>Diagram</w:t>
-      </w:r>
-      <w:proofErr w:type="spellEnd"/>
-      <w:r>
-        <w:rPr>
-          <w:rFonts w:ascii="Times New Roman" w:eastAsia="Times New Roman" w:hAnsi="Times New Roman" w:cs="Times New Roman"/>
-          <w:bCs/>
-          <w:sz w:val="28"/>
-          <w:szCs w:val="28"/>
-        </w:rPr>
-        <w:t>:</w:t>
-      </w:r>
-    </w:p>
-    <w:p>
-      <w:pPr>
-        <w:spacing w:after="157"/>
-        <w:rPr>
-          <w:bCs/>
-          <w:sz w:val="28"/>
-          <w:szCs w:val="28"/>
-        </w:rPr>
-      </w:pPr>
-    </w:p>
-    <w:p>
-      <w:pPr>
-        <w:spacing w:after="157"/>
-        <w:rPr>
-          <w:bCs/>
-          <w:sz w:val="28"/>
-          <w:szCs w:val="28"/>
-        </w:rPr>
-      </w:pPr>
-      <w:r>
-        <w:rPr>
-          <w:bCs/>
-          <w:noProof/>
-          <w:sz w:val="28"/>
-          <w:szCs w:val="28"/>
-        </w:rPr>
-        <w:drawing>
-          <wp:inline distT="0" distB="0" distL="0" distR="0" wp14:anchorId="430462B6" wp14:editId="4D22FE16">
-            <wp:extent cx="5758815" cy="5073650"/>
-            <wp:effectExtent l="0" t="0" r="0" b="6350"/>
-            <wp:docPr id="6" name="Resim 6"/>
-            <wp:cNvGraphicFramePr>
-              <a:graphicFrameLocks xmlns:a="http://schemas.openxmlformats.org/drawingml/2006/main" noChangeAspect="1"/>
-            </wp:cNvGraphicFramePr>
-            <a:graphic xmlns:a="http://schemas.openxmlformats.org/drawingml/2006/main">
-              <a:graphicData uri="http://schemas.openxmlformats.org/drawingml/2006/picture">
-                <pic:pic xmlns:pic="http://schemas.openxmlformats.org/drawingml/2006/picture">
-                  <pic:nvPicPr>
-                    <pic:cNvPr id="6" name="Resim 6"/>
-                    <pic:cNvPicPr/>
-                  </pic:nvPicPr>
-                  <pic:blipFill>
-                    <a:blip r:embed="rId8" cstate="print">
-                      <a:extLst>
-                        <a:ext uri="{28A0092B-C50C-407E-A947-70E740481C1C}">
-                          <a14:useLocalDpi xmlns:a14="http://schemas.microsoft.com/office/drawing/2010/main" val="0"/>
-                        </a:ext>
-                      </a:extLst>
-                    </a:blip>
-                    <a:stretch>
-                      <a:fillRect/>
-                    </a:stretch>
-                  </pic:blipFill>
-                  <pic:spPr>
-                    <a:xfrm>
-                      <a:off x="0" y="0"/>
-                      <a:ext cx="5758815" cy="5073650"/>
-                    </a:xfrm>
-                    <a:prstGeom prst="rect">
-                      <a:avLst/>
-                    </a:prstGeom>
-                  </pic:spPr>
-                </pic:pic>
-              </a:graphicData>
-            </a:graphic>
-          </wp:inline>
-        </w:drawing>
-      </w:r>
-    </w:p>
-    <w:p>
-      <w:pPr>
-        <w:spacing w:after="157"/>
-        <w:rPr>
-          <w:bCs/>
-          <w:sz w:val="28"/>
-          <w:szCs w:val="28"/>
-        </w:rPr>
-      </w:pPr>
-    </w:p>
-    <w:p>
-      <w:pPr>
-        <w:spacing w:after="157"/>
-        <w:rPr>
-          <w:bCs/>
-          <w:sz w:val="28"/>
-          <w:szCs w:val="28"/>
-        </w:rPr>
-      </w:pPr>
-    </w:p>
-    <w:p>
-      <w:pPr>
-        <w:spacing w:after="157"/>
-        <w:rPr>
-          <w:bCs/>
-          <w:sz w:val="28"/>
-          <w:szCs w:val="28"/>
-        </w:rPr>
-      </w:pPr>
-    </w:p>
-    <w:p>
-      <w:pPr>
-        <w:spacing w:after="157"/>
-        <w:rPr>
-          <w:bCs/>
-          <w:sz w:val="28"/>
-          <w:szCs w:val="28"/>
-        </w:rPr>
-      </w:pPr>
-    </w:p>
-    <w:p>
-      <w:pPr>
-        <w:spacing w:after="157"/>
-        <w:rPr>
-          <w:bCs/>
-          <w:sz w:val="28"/>
-          <w:szCs w:val="28"/>
-        </w:rPr>
-      </w:pPr>
-    </w:p>
-    <w:p>
-      <w:pPr>
-        <w:spacing w:after="157"/>
-        <w:rPr>
-          <w:bCs/>
-          <w:sz w:val="28"/>
-          <w:szCs w:val="28"/>
-        </w:rPr>
-      </w:pPr>
-      <w:proofErr w:type="spellStart"/>
-      <w:r>
-        <w:rPr>
-          <w:bCs/>
-          <w:sz w:val="28"/>
-          <w:szCs w:val="28"/>
-        </w:rPr>
-        <w:lastRenderedPageBreak/>
-        <w:t>Sequence</w:t>
-      </w:r>
-      <w:proofErr w:type="spellEnd"/>
-      <w:r>
-        <w:rPr>
-          <w:bCs/>
-          <w:sz w:val="28"/>
-          <w:szCs w:val="28"/>
-        </w:rPr>
-        <w:t xml:space="preserve"> </w:t>
-      </w:r>
-      <w:proofErr w:type="spellStart"/>
-      <w:r>
-        <w:rPr>
-          <w:bCs/>
-          <w:sz w:val="28"/>
-          <w:szCs w:val="28"/>
-        </w:rPr>
-        <w:t>Diagram</w:t>
-      </w:r>
-      <w:proofErr w:type="spellEnd"/>
-      <w:r>
-        <w:rPr>
-          <w:bCs/>
-          <w:sz w:val="28"/>
-          <w:szCs w:val="28"/>
-        </w:rPr>
-        <w:t>:</w:t>
-      </w:r>
-    </w:p>
-    <w:p>
-      <w:pPr>
-        <w:spacing w:after="157"/>
-        <w:rPr>
-          <w:bCs/>
-          <w:sz w:val="28"/>
-          <w:szCs w:val="28"/>
-        </w:rPr>
-      </w:pPr>
-      <w:r>
-        <w:rPr>
-          <w:bCs/>
-          <w:noProof/>
-          <w:sz w:val="28"/>
-          <w:szCs w:val="28"/>
-        </w:rPr>
-        <w:drawing>
-          <wp:inline distT="0" distB="0" distL="0" distR="0" wp14:anchorId="575C5A90" wp14:editId="061C59F2">
-            <wp:extent cx="5758815" cy="2047875"/>
-            <wp:effectExtent l="0" t="0" r="0" b="0"/>
-            <wp:docPr id="5" name="Resim 5"/>
-            <wp:cNvGraphicFramePr>
-              <a:graphicFrameLocks xmlns:a="http://schemas.openxmlformats.org/drawingml/2006/main" noChangeAspect="1"/>
-            </wp:cNvGraphicFramePr>
-            <a:graphic xmlns:a="http://schemas.openxmlformats.org/drawingml/2006/main">
-              <a:graphicData uri="http://schemas.openxmlformats.org/drawingml/2006/picture">
-                <pic:pic xmlns:pic="http://schemas.openxmlformats.org/drawingml/2006/picture">
-                  <pic:nvPicPr>
-                    <pic:cNvPr id="5" name="Resim 5"/>
-                    <pic:cNvPicPr/>
-                  </pic:nvPicPr>
-                  <pic:blipFill>
-                    <a:blip r:embed="rId9">
-                      <a:extLst>
-                        <a:ext uri="{28A0092B-C50C-407E-A947-70E740481C1C}">
-                          <a14:useLocalDpi xmlns:a14="http://schemas.microsoft.com/office/drawing/2010/main" val="0"/>
-                        </a:ext>
-                      </a:extLst>
-                    </a:blip>
-                    <a:stretch>
-                      <a:fillRect/>
-                    </a:stretch>
-                  </pic:blipFill>
-                  <pic:spPr>
-                    <a:xfrm>
-                      <a:off x="0" y="0"/>
-                      <a:ext cx="5758815" cy="2047875"/>
-                    </a:xfrm>
-                    <a:prstGeom prst="rect">
-                      <a:avLst/>
-                    </a:prstGeom>
-                  </pic:spPr>
-                </pic:pic>
-              </a:graphicData>
-            </a:graphic>
-          </wp:inline>
-        </w:drawing>
       </w:r>
     </w:p>
     <w:p>
@@ -3095,6 +2817,22 @@
           <w:rFonts w:ascii="Times New Roman" w:eastAsia="Times New Roman" w:hAnsi="Times New Roman" w:cs="Times New Roman"/>
           <w:sz w:val="28"/>
         </w:rPr>
+        <w:t xml:space="preserve"> </w:t>
+      </w:r>
+      <w:proofErr w:type="spellStart"/>
+      <w:r>
+        <w:rPr>
+          <w:rFonts w:ascii="Times New Roman" w:eastAsia="Times New Roman" w:hAnsi="Times New Roman" w:cs="Times New Roman"/>
+          <w:sz w:val="28"/>
+        </w:rPr>
+        <w:t>simulation</w:t>
+      </w:r>
+      <w:proofErr w:type="spellEnd"/>
+      <w:r>
+        <w:rPr>
+          <w:rFonts w:ascii="Times New Roman" w:eastAsia="Times New Roman" w:hAnsi="Times New Roman" w:cs="Times New Roman"/>
+          <w:sz w:val="28"/>
+        </w:rPr>
         <w:t xml:space="preserve">; </w:t>
       </w:r>
       <w:proofErr w:type="spellStart"/>
@@ -4176,386 +3914,14 @@
         <w:t>.</w:t>
       </w:r>
     </w:p>
-    <w:p>
-      <w:pPr>
-        <w:pStyle w:val="Balk3"/>
-        <w:spacing w:after="0"/>
-        <w:ind w:left="-5"/>
-      </w:pPr>
-      <w:bookmarkStart w:id="4" w:name="_Toc118911301"/>
-      <w:r>
-        <w:t>1.</w:t>
-      </w:r>
-      <w:r>
-        <w:t>4</w:t>
-      </w:r>
-      <w:r>
-        <w:t xml:space="preserve"> </w:t>
-      </w:r>
-      <w:proofErr w:type="spellStart"/>
-      <w:r>
-        <w:t>Definitions</w:t>
-      </w:r>
-      <w:proofErr w:type="spellEnd"/>
-      <w:r>
-        <w:t xml:space="preserve"> </w:t>
-      </w:r>
-      <w:proofErr w:type="spellStart"/>
-      <w:r>
-        <w:t>and</w:t>
-      </w:r>
-      <w:proofErr w:type="spellEnd"/>
-      <w:r>
-        <w:t xml:space="preserve"> </w:t>
-      </w:r>
-      <w:proofErr w:type="spellStart"/>
-      <w:r>
-        <w:t>acronyms</w:t>
-      </w:r>
-      <w:bookmarkEnd w:id="4"/>
-      <w:proofErr w:type="spellEnd"/>
-      <w:r>
-        <w:t xml:space="preserve"> </w:t>
-      </w:r>
-    </w:p>
     <w:p/>
-    <w:tbl>
-      <w:tblPr>
-        <w:tblStyle w:val="TableGrid"/>
-        <w:tblW w:w="8579" w:type="dxa"/>
-        <w:tblInd w:w="607" w:type="dxa"/>
-        <w:tblCellMar>
-          <w:top w:w="33" w:type="dxa"/>
-          <w:left w:w="113" w:type="dxa"/>
-          <w:right w:w="115" w:type="dxa"/>
-        </w:tblCellMar>
-        <w:tblLook w:val="04A0" w:firstRow="1" w:lastRow="0" w:firstColumn="1" w:lastColumn="0" w:noHBand="0" w:noVBand="1"/>
-      </w:tblPr>
-      <w:tblGrid>
-        <w:gridCol w:w="8579"/>
-      </w:tblGrid>
-      <w:tr>
-        <w:trPr>
-          <w:trHeight w:val="346"/>
-        </w:trPr>
-        <w:tc>
-          <w:tcPr>
-            <w:tcW w:w="8579" w:type="dxa"/>
-            <w:tcBorders>
-              <w:top w:val="single" w:sz="4" w:space="0" w:color="000000"/>
-              <w:left w:val="single" w:sz="4" w:space="0" w:color="000000"/>
-              <w:bottom w:val="single" w:sz="4" w:space="0" w:color="000000"/>
-              <w:right w:val="single" w:sz="4" w:space="0" w:color="000000"/>
-            </w:tcBorders>
-          </w:tcPr>
-          <w:p>
-            <w:proofErr w:type="spellStart"/>
-            <w:r>
-              <w:rPr>
-                <w:rFonts w:ascii="Times New Roman" w:eastAsia="Times New Roman" w:hAnsi="Times New Roman" w:cs="Times New Roman"/>
-                <w:b/>
-                <w:color w:val="FF0000"/>
-                <w:sz w:val="24"/>
-              </w:rPr>
-              <w:t>Acronym</w:t>
-            </w:r>
-            <w:proofErr w:type="spellEnd"/>
-            <w:r>
-              <w:rPr>
-                <w:rFonts w:ascii="Times New Roman" w:eastAsia="Times New Roman" w:hAnsi="Times New Roman" w:cs="Times New Roman"/>
-                <w:b/>
-                <w:color w:val="FF0000"/>
-                <w:sz w:val="24"/>
-              </w:rPr>
-              <w:t xml:space="preserve">   </w:t>
-            </w:r>
-            <w:r>
-              <w:rPr>
-                <w:rFonts w:ascii="Times New Roman" w:eastAsia="Times New Roman" w:hAnsi="Times New Roman" w:cs="Times New Roman"/>
-                <w:b/>
-                <w:sz w:val="24"/>
-              </w:rPr>
-              <w:t xml:space="preserve">              </w:t>
-            </w:r>
-            <w:proofErr w:type="spellStart"/>
-            <w:r>
-              <w:rPr>
-                <w:rFonts w:ascii="Times New Roman" w:eastAsia="Times New Roman" w:hAnsi="Times New Roman" w:cs="Times New Roman"/>
-                <w:b/>
-                <w:color w:val="FF0000"/>
-                <w:sz w:val="24"/>
-              </w:rPr>
-              <w:t>Definitions</w:t>
-            </w:r>
-            <w:proofErr w:type="spellEnd"/>
-            <w:r>
-              <w:rPr>
-                <w:rFonts w:ascii="Times New Roman" w:eastAsia="Times New Roman" w:hAnsi="Times New Roman" w:cs="Times New Roman"/>
-                <w:b/>
-                <w:color w:val="FF0000"/>
-                <w:sz w:val="24"/>
-              </w:rPr>
-              <w:t xml:space="preserve"> </w:t>
-            </w:r>
-          </w:p>
-        </w:tc>
-      </w:tr>
-      <w:tr>
-        <w:trPr>
-          <w:trHeight w:val="399"/>
-        </w:trPr>
-        <w:tc>
-          <w:tcPr>
-            <w:tcW w:w="8579" w:type="dxa"/>
-            <w:tcBorders>
-              <w:top w:val="single" w:sz="4" w:space="0" w:color="000000"/>
-              <w:left w:val="single" w:sz="4" w:space="0" w:color="000000"/>
-              <w:bottom w:val="single" w:sz="4" w:space="0" w:color="000000"/>
-              <w:right w:val="single" w:sz="4" w:space="0" w:color="000000"/>
-            </w:tcBorders>
-          </w:tcPr>
-          <w:p>
-            <w:pPr>
-              <w:tabs>
-                <w:tab w:val="center" w:pos="3267"/>
-              </w:tabs>
-            </w:pPr>
-            <w:proofErr w:type="gramStart"/>
-            <w:r>
-              <w:rPr>
-                <w:rFonts w:ascii="Times New Roman" w:eastAsia="Times New Roman" w:hAnsi="Times New Roman" w:cs="Times New Roman"/>
-                <w:b/>
-                <w:sz w:val="28"/>
-              </w:rPr>
-              <w:t xml:space="preserve">OOP </w:t>
-            </w:r>
-            <w:r>
-              <w:rPr>
-                <w:rFonts w:ascii="Times New Roman" w:eastAsia="Times New Roman" w:hAnsi="Times New Roman" w:cs="Times New Roman"/>
-                <w:b/>
-                <w:sz w:val="24"/>
-              </w:rPr>
-              <w:t xml:space="preserve"> </w:t>
-            </w:r>
-            <w:r>
-              <w:rPr>
-                <w:rFonts w:ascii="Times New Roman" w:eastAsia="Times New Roman" w:hAnsi="Times New Roman" w:cs="Times New Roman"/>
-                <w:b/>
-                <w:sz w:val="24"/>
-              </w:rPr>
-              <w:tab/>
-            </w:r>
-            <w:proofErr w:type="gramEnd"/>
-            <w:r>
-              <w:rPr>
-                <w:rFonts w:ascii="Times New Roman" w:eastAsia="Times New Roman" w:hAnsi="Times New Roman" w:cs="Times New Roman"/>
-                <w:b/>
-                <w:sz w:val="28"/>
-              </w:rPr>
-              <w:t>Object-</w:t>
-            </w:r>
-            <w:proofErr w:type="spellStart"/>
-            <w:r>
-              <w:rPr>
-                <w:rFonts w:ascii="Times New Roman" w:eastAsia="Times New Roman" w:hAnsi="Times New Roman" w:cs="Times New Roman"/>
-                <w:b/>
-                <w:sz w:val="28"/>
-              </w:rPr>
-              <w:t>Oriented</w:t>
-            </w:r>
-            <w:proofErr w:type="spellEnd"/>
-            <w:r>
-              <w:rPr>
-                <w:rFonts w:ascii="Times New Roman" w:eastAsia="Times New Roman" w:hAnsi="Times New Roman" w:cs="Times New Roman"/>
-                <w:b/>
-                <w:sz w:val="28"/>
-              </w:rPr>
-              <w:t xml:space="preserve"> Programming</w:t>
-            </w:r>
-            <w:r>
-              <w:rPr>
-                <w:rFonts w:ascii="Times New Roman" w:eastAsia="Times New Roman" w:hAnsi="Times New Roman" w:cs="Times New Roman"/>
-                <w:b/>
-                <w:sz w:val="24"/>
-              </w:rPr>
-              <w:t xml:space="preserve"> </w:t>
-            </w:r>
-          </w:p>
-        </w:tc>
-      </w:tr>
-      <w:tr>
-        <w:trPr>
-          <w:trHeight w:val="398"/>
-        </w:trPr>
-        <w:tc>
-          <w:tcPr>
-            <w:tcW w:w="8579" w:type="dxa"/>
-            <w:tcBorders>
-              <w:top w:val="single" w:sz="4" w:space="0" w:color="000000"/>
-              <w:left w:val="single" w:sz="4" w:space="0" w:color="000000"/>
-              <w:bottom w:val="single" w:sz="4" w:space="0" w:color="000000"/>
-              <w:right w:val="single" w:sz="4" w:space="0" w:color="000000"/>
-            </w:tcBorders>
-          </w:tcPr>
-          <w:p>
-            <w:pPr>
-              <w:tabs>
-                <w:tab w:val="center" w:pos="3263"/>
-              </w:tabs>
-              <w:rPr>
-                <w:rFonts w:ascii="Times New Roman" w:eastAsia="Times New Roman" w:hAnsi="Times New Roman" w:cs="Times New Roman"/>
-                <w:b/>
-                <w:sz w:val="28"/>
-              </w:rPr>
-            </w:pPr>
-            <w:r>
-              <w:rPr>
-                <w:rFonts w:ascii="Times New Roman" w:hAnsi="Times New Roman" w:cs="Times New Roman"/>
-                <w:b/>
-                <w:bCs/>
-                <w:color w:val="292929"/>
-                <w:spacing w:val="-1"/>
-                <w:sz w:val="28"/>
-                <w:szCs w:val="28"/>
-                <w:shd w:val="clear" w:color="auto" w:fill="FFFFFF"/>
-              </w:rPr>
-              <w:t>RAD</w:t>
-            </w:r>
-            <w:r>
-              <w:rPr>
-                <w:rFonts w:ascii="Georgia" w:hAnsi="Georgia"/>
-                <w:color w:val="292929"/>
-                <w:spacing w:val="-1"/>
-                <w:sz w:val="30"/>
-                <w:szCs w:val="30"/>
-                <w:shd w:val="clear" w:color="auto" w:fill="FFFFFF"/>
-              </w:rPr>
-              <w:t xml:space="preserve">           </w:t>
-            </w:r>
-            <w:proofErr w:type="spellStart"/>
-            <w:r>
-              <w:rPr>
-                <w:rFonts w:ascii="Times New Roman" w:hAnsi="Times New Roman" w:cs="Times New Roman"/>
-                <w:b/>
-                <w:bCs/>
-                <w:color w:val="292929"/>
-                <w:spacing w:val="-1"/>
-                <w:sz w:val="28"/>
-                <w:szCs w:val="28"/>
-                <w:shd w:val="clear" w:color="auto" w:fill="FFFFFF"/>
-              </w:rPr>
-              <w:t>Requirement</w:t>
-            </w:r>
-            <w:proofErr w:type="spellEnd"/>
-            <w:r>
-              <w:rPr>
-                <w:rFonts w:ascii="Times New Roman" w:hAnsi="Times New Roman" w:cs="Times New Roman"/>
-                <w:b/>
-                <w:bCs/>
-                <w:color w:val="292929"/>
-                <w:spacing w:val="-1"/>
-                <w:sz w:val="28"/>
-                <w:szCs w:val="28"/>
-                <w:shd w:val="clear" w:color="auto" w:fill="FFFFFF"/>
-              </w:rPr>
-              <w:t xml:space="preserve"> Analysis </w:t>
-            </w:r>
-            <w:proofErr w:type="spellStart"/>
-            <w:r>
-              <w:rPr>
-                <w:rFonts w:ascii="Times New Roman" w:hAnsi="Times New Roman" w:cs="Times New Roman"/>
-                <w:b/>
-                <w:bCs/>
-                <w:color w:val="292929"/>
-                <w:spacing w:val="-1"/>
-                <w:sz w:val="28"/>
-                <w:szCs w:val="28"/>
-                <w:shd w:val="clear" w:color="auto" w:fill="FFFFFF"/>
-              </w:rPr>
-              <w:t>Document</w:t>
-            </w:r>
-            <w:proofErr w:type="spellEnd"/>
-          </w:p>
-        </w:tc>
-      </w:tr>
-      <w:tr>
-        <w:trPr>
-          <w:trHeight w:val="398"/>
-        </w:trPr>
-        <w:tc>
-          <w:tcPr>
-            <w:tcW w:w="8579" w:type="dxa"/>
-            <w:tcBorders>
-              <w:top w:val="single" w:sz="4" w:space="0" w:color="000000"/>
-              <w:left w:val="single" w:sz="4" w:space="0" w:color="000000"/>
-              <w:bottom w:val="single" w:sz="4" w:space="0" w:color="000000"/>
-              <w:right w:val="single" w:sz="4" w:space="0" w:color="000000"/>
-            </w:tcBorders>
-          </w:tcPr>
-          <w:p>
-            <w:pPr>
-              <w:tabs>
-                <w:tab w:val="center" w:pos="3263"/>
-              </w:tabs>
-              <w:rPr>
-                <w:rFonts w:ascii="Times New Roman" w:eastAsia="Times New Roman" w:hAnsi="Times New Roman" w:cs="Times New Roman"/>
-                <w:b/>
-                <w:sz w:val="28"/>
-              </w:rPr>
-            </w:pPr>
-            <w:r>
-              <w:rPr>
-                <w:rFonts w:ascii="Times New Roman" w:eastAsia="Times New Roman" w:hAnsi="Times New Roman" w:cs="Times New Roman"/>
-                <w:b/>
-                <w:sz w:val="28"/>
-              </w:rPr>
-              <w:t xml:space="preserve">GPA            </w:t>
-            </w:r>
-            <w:r>
-              <w:rPr>
-                <w:rFonts w:ascii="Times New Roman" w:eastAsia="Times New Roman" w:hAnsi="Times New Roman" w:cs="Times New Roman"/>
-                <w:b/>
-                <w:sz w:val="28"/>
-              </w:rPr>
-              <w:t xml:space="preserve">Grade Point </w:t>
-            </w:r>
-            <w:proofErr w:type="spellStart"/>
-            <w:r>
-              <w:rPr>
-                <w:rFonts w:ascii="Times New Roman" w:eastAsia="Times New Roman" w:hAnsi="Times New Roman" w:cs="Times New Roman"/>
-                <w:b/>
-                <w:sz w:val="28"/>
-              </w:rPr>
-              <w:t>Average</w:t>
-            </w:r>
-            <w:proofErr w:type="spellEnd"/>
-          </w:p>
-        </w:tc>
-      </w:tr>
-    </w:tbl>
-    <w:p>
-      <w:pPr>
-        <w:spacing w:after="157"/>
-      </w:pPr>
-    </w:p>
-    <w:p>
-      <w:r>
-        <w:rPr>
-          <w:rFonts w:ascii="Times New Roman" w:eastAsia="Times New Roman" w:hAnsi="Times New Roman" w:cs="Times New Roman"/>
-          <w:b/>
-          <w:sz w:val="32"/>
-        </w:rPr>
-        <w:t xml:space="preserve"> </w:t>
-      </w:r>
-    </w:p>
     <w:p>
       <w:pPr>
         <w:pStyle w:val="Balk3"/>
         <w:ind w:left="-5"/>
       </w:pPr>
-      <w:bookmarkStart w:id="5" w:name="_Toc118911303"/>
-      <w:r>
-        <w:lastRenderedPageBreak/>
+      <w:bookmarkStart w:id="4" w:name="_Toc118911303"/>
+      <w:r>
         <w:t>1.</w:t>
       </w:r>
       <w:r>
@@ -4568,7 +3934,7 @@
       <w:r>
         <w:t>Standards</w:t>
       </w:r>
-      <w:bookmarkEnd w:id="5"/>
+      <w:bookmarkEnd w:id="4"/>
       <w:proofErr w:type="spellEnd"/>
       <w:r>
         <w:t xml:space="preserve"> </w:t>
@@ -4900,7 +4266,7 @@
       <w:r>
         <w:t xml:space="preserve"> www.perforce.com: </w:t>
       </w:r>
-      <w:hyperlink r:id="rId10" w:history="1">
+      <w:hyperlink r:id="rId8" w:history="1">
         <w:r>
           <w:rPr>
             <w:rStyle w:val="Kpr"/>
@@ -4982,6 +4348,591 @@
     </w:p>
     <w:p>
       <w:pPr>
+        <w:spacing w:after="157"/>
+        <w:rPr>
+          <w:rFonts w:ascii="Times New Roman" w:eastAsia="Times New Roman" w:hAnsi="Times New Roman" w:cs="Times New Roman"/>
+          <w:bCs/>
+          <w:sz w:val="28"/>
+          <w:szCs w:val="20"/>
+        </w:rPr>
+      </w:pPr>
+      <w:r>
+        <w:rPr>
+          <w:rFonts w:ascii="Times New Roman" w:hAnsi="Times New Roman" w:cs="Times New Roman"/>
+          <w:sz w:val="28"/>
+          <w:szCs w:val="28"/>
+        </w:rPr>
+        <w:t xml:space="preserve">A </w:t>
+      </w:r>
+      <w:proofErr w:type="spellStart"/>
+      <w:r>
+        <w:rPr>
+          <w:rFonts w:ascii="Times New Roman" w:hAnsi="Times New Roman" w:cs="Times New Roman"/>
+          <w:sz w:val="28"/>
+          <w:szCs w:val="28"/>
+        </w:rPr>
+        <w:t>student</w:t>
+      </w:r>
+      <w:proofErr w:type="spellEnd"/>
+      <w:r>
+        <w:rPr>
+          <w:rFonts w:ascii="Times New Roman" w:hAnsi="Times New Roman" w:cs="Times New Roman"/>
+          <w:sz w:val="28"/>
+          <w:szCs w:val="28"/>
+        </w:rPr>
+        <w:t xml:space="preserve"> </w:t>
+      </w:r>
+      <w:proofErr w:type="spellStart"/>
+      <w:r>
+        <w:rPr>
+          <w:rFonts w:ascii="Times New Roman" w:hAnsi="Times New Roman" w:cs="Times New Roman"/>
+          <w:sz w:val="28"/>
+          <w:szCs w:val="28"/>
+        </w:rPr>
+        <w:t>registration</w:t>
+      </w:r>
+      <w:proofErr w:type="spellEnd"/>
+      <w:r>
+        <w:rPr>
+          <w:rFonts w:ascii="Times New Roman" w:hAnsi="Times New Roman" w:cs="Times New Roman"/>
+          <w:sz w:val="28"/>
+          <w:szCs w:val="28"/>
+        </w:rPr>
+        <w:t xml:space="preserve"> </w:t>
+      </w:r>
+      <w:proofErr w:type="spellStart"/>
+      <w:r>
+        <w:rPr>
+          <w:rFonts w:ascii="Times New Roman" w:hAnsi="Times New Roman" w:cs="Times New Roman"/>
+          <w:sz w:val="28"/>
+          <w:szCs w:val="28"/>
+        </w:rPr>
+        <w:t>system</w:t>
+      </w:r>
+      <w:proofErr w:type="spellEnd"/>
+      <w:r>
+        <w:rPr>
+          <w:rFonts w:ascii="Times New Roman" w:hAnsi="Times New Roman" w:cs="Times New Roman"/>
+          <w:sz w:val="28"/>
+          <w:szCs w:val="28"/>
+        </w:rPr>
+        <w:t xml:space="preserve"> </w:t>
+      </w:r>
+      <w:proofErr w:type="spellStart"/>
+      <w:r>
+        <w:rPr>
+          <w:rFonts w:ascii="Times New Roman" w:hAnsi="Times New Roman" w:cs="Times New Roman"/>
+          <w:sz w:val="28"/>
+          <w:szCs w:val="28"/>
+        </w:rPr>
+        <w:t>simulation</w:t>
+      </w:r>
+      <w:proofErr w:type="spellEnd"/>
+      <w:r>
+        <w:rPr>
+          <w:rFonts w:ascii="Times New Roman" w:hAnsi="Times New Roman" w:cs="Times New Roman"/>
+          <w:sz w:val="28"/>
+          <w:szCs w:val="28"/>
+        </w:rPr>
+        <w:t xml:space="preserve"> </w:t>
+      </w:r>
+      <w:proofErr w:type="spellStart"/>
+      <w:r>
+        <w:rPr>
+          <w:rFonts w:ascii="Times New Roman" w:hAnsi="Times New Roman" w:cs="Times New Roman"/>
+          <w:sz w:val="28"/>
+          <w:szCs w:val="28"/>
+        </w:rPr>
+        <w:t>developed</w:t>
+      </w:r>
+      <w:proofErr w:type="spellEnd"/>
+      <w:r>
+        <w:rPr>
+          <w:rFonts w:ascii="Times New Roman" w:hAnsi="Times New Roman" w:cs="Times New Roman"/>
+          <w:sz w:val="28"/>
+          <w:szCs w:val="28"/>
+        </w:rPr>
+        <w:t xml:space="preserve"> </w:t>
+      </w:r>
+      <w:proofErr w:type="spellStart"/>
+      <w:r>
+        <w:rPr>
+          <w:rFonts w:ascii="Times New Roman" w:hAnsi="Times New Roman" w:cs="Times New Roman"/>
+          <w:sz w:val="28"/>
+          <w:szCs w:val="28"/>
+        </w:rPr>
+        <w:t>over</w:t>
+      </w:r>
+      <w:proofErr w:type="spellEnd"/>
+      <w:r>
+        <w:rPr>
+          <w:rFonts w:ascii="Times New Roman" w:hAnsi="Times New Roman" w:cs="Times New Roman"/>
+          <w:sz w:val="28"/>
+          <w:szCs w:val="28"/>
+        </w:rPr>
+        <w:t xml:space="preserve"> </w:t>
+      </w:r>
+      <w:r>
+        <w:rPr>
+          <w:rFonts w:ascii="Times New Roman" w:hAnsi="Times New Roman" w:cs="Times New Roman"/>
+          <w:sz w:val="28"/>
+          <w:szCs w:val="28"/>
+        </w:rPr>
+        <w:t>J</w:t>
+      </w:r>
+      <w:r>
+        <w:rPr>
+          <w:rFonts w:ascii="Times New Roman" w:hAnsi="Times New Roman" w:cs="Times New Roman"/>
+          <w:sz w:val="28"/>
+          <w:szCs w:val="28"/>
+        </w:rPr>
+        <w:t xml:space="preserve">ava </w:t>
+      </w:r>
+      <w:proofErr w:type="spellStart"/>
+      <w:r>
+        <w:rPr>
+          <w:rFonts w:ascii="Times New Roman" w:hAnsi="Times New Roman" w:cs="Times New Roman"/>
+          <w:sz w:val="28"/>
+          <w:szCs w:val="28"/>
+        </w:rPr>
+        <w:t>based</w:t>
+      </w:r>
+      <w:proofErr w:type="spellEnd"/>
+      <w:r>
+        <w:rPr>
+          <w:rFonts w:ascii="Times New Roman" w:hAnsi="Times New Roman" w:cs="Times New Roman"/>
+          <w:sz w:val="28"/>
+          <w:szCs w:val="28"/>
+        </w:rPr>
+        <w:t xml:space="preserve"> on </w:t>
+      </w:r>
+      <w:proofErr w:type="spellStart"/>
+      <w:r>
+        <w:rPr>
+          <w:rFonts w:ascii="Times New Roman" w:hAnsi="Times New Roman" w:cs="Times New Roman"/>
+          <w:sz w:val="28"/>
+          <w:szCs w:val="28"/>
+        </w:rPr>
+        <w:t>the</w:t>
+      </w:r>
+      <w:proofErr w:type="spellEnd"/>
+      <w:r>
+        <w:rPr>
+          <w:rFonts w:ascii="Times New Roman" w:hAnsi="Times New Roman" w:cs="Times New Roman"/>
+          <w:sz w:val="28"/>
+          <w:szCs w:val="28"/>
+        </w:rPr>
+        <w:t xml:space="preserve"> BYS </w:t>
+      </w:r>
+      <w:proofErr w:type="spellStart"/>
+      <w:r>
+        <w:rPr>
+          <w:rFonts w:ascii="Times New Roman" w:hAnsi="Times New Roman" w:cs="Times New Roman"/>
+          <w:sz w:val="28"/>
+          <w:szCs w:val="28"/>
+        </w:rPr>
+        <w:t>system</w:t>
+      </w:r>
+      <w:proofErr w:type="spellEnd"/>
+      <w:r>
+        <w:rPr>
+          <w:rFonts w:ascii="Times New Roman" w:hAnsi="Times New Roman" w:cs="Times New Roman"/>
+          <w:sz w:val="28"/>
+          <w:szCs w:val="28"/>
+        </w:rPr>
+        <w:t>.</w:t>
+      </w:r>
+      <w:r>
+        <w:rPr>
+          <w:rFonts w:ascii="Times New Roman" w:hAnsi="Times New Roman" w:cs="Times New Roman"/>
+          <w:sz w:val="28"/>
+          <w:szCs w:val="28"/>
+        </w:rPr>
+        <w:t xml:space="preserve"> </w:t>
+      </w:r>
+      <w:proofErr w:type="spellStart"/>
+      <w:r>
+        <w:rPr>
+          <w:rFonts w:ascii="Times New Roman" w:eastAsia="Times New Roman" w:hAnsi="Times New Roman" w:cs="Times New Roman"/>
+          <w:bCs/>
+          <w:sz w:val="28"/>
+          <w:szCs w:val="20"/>
+        </w:rPr>
+        <w:t>Our</w:t>
+      </w:r>
+      <w:proofErr w:type="spellEnd"/>
+      <w:r>
+        <w:rPr>
+          <w:rFonts w:ascii="Times New Roman" w:eastAsia="Times New Roman" w:hAnsi="Times New Roman" w:cs="Times New Roman"/>
+          <w:bCs/>
+          <w:sz w:val="28"/>
+          <w:szCs w:val="20"/>
+        </w:rPr>
+        <w:t xml:space="preserve"> </w:t>
+      </w:r>
+      <w:proofErr w:type="spellStart"/>
+      <w:r>
+        <w:rPr>
+          <w:rFonts w:ascii="Times New Roman" w:eastAsia="Times New Roman" w:hAnsi="Times New Roman" w:cs="Times New Roman"/>
+          <w:bCs/>
+          <w:sz w:val="28"/>
+          <w:szCs w:val="20"/>
+        </w:rPr>
+        <w:t>project</w:t>
+      </w:r>
+      <w:proofErr w:type="spellEnd"/>
+      <w:r>
+        <w:rPr>
+          <w:rFonts w:ascii="Times New Roman" w:eastAsia="Times New Roman" w:hAnsi="Times New Roman" w:cs="Times New Roman"/>
+          <w:bCs/>
+          <w:sz w:val="28"/>
+          <w:szCs w:val="20"/>
+        </w:rPr>
+        <w:t xml:space="preserve"> has a </w:t>
+      </w:r>
+      <w:proofErr w:type="spellStart"/>
+      <w:r>
+        <w:rPr>
+          <w:rFonts w:ascii="Times New Roman" w:eastAsia="Times New Roman" w:hAnsi="Times New Roman" w:cs="Times New Roman"/>
+          <w:bCs/>
+          <w:sz w:val="28"/>
+          <w:szCs w:val="20"/>
+        </w:rPr>
+        <w:t>single</w:t>
+      </w:r>
+      <w:proofErr w:type="spellEnd"/>
+      <w:r>
+        <w:rPr>
+          <w:rFonts w:ascii="Times New Roman" w:eastAsia="Times New Roman" w:hAnsi="Times New Roman" w:cs="Times New Roman"/>
+          <w:bCs/>
+          <w:sz w:val="28"/>
+          <w:szCs w:val="20"/>
+        </w:rPr>
+        <w:t xml:space="preserve"> </w:t>
+      </w:r>
+      <w:proofErr w:type="spellStart"/>
+      <w:r>
+        <w:rPr>
+          <w:rFonts w:ascii="Times New Roman" w:eastAsia="Times New Roman" w:hAnsi="Times New Roman" w:cs="Times New Roman"/>
+          <w:bCs/>
+          <w:sz w:val="28"/>
+          <w:szCs w:val="20"/>
+        </w:rPr>
+        <w:t>user</w:t>
+      </w:r>
+      <w:proofErr w:type="spellEnd"/>
+      <w:r>
+        <w:rPr>
+          <w:rFonts w:ascii="Times New Roman" w:eastAsia="Times New Roman" w:hAnsi="Times New Roman" w:cs="Times New Roman"/>
+          <w:bCs/>
+          <w:sz w:val="28"/>
+          <w:szCs w:val="20"/>
+        </w:rPr>
+        <w:t xml:space="preserve"> </w:t>
+      </w:r>
+      <w:proofErr w:type="spellStart"/>
+      <w:r>
+        <w:rPr>
+          <w:rFonts w:ascii="Times New Roman" w:eastAsia="Times New Roman" w:hAnsi="Times New Roman" w:cs="Times New Roman"/>
+          <w:bCs/>
+          <w:sz w:val="28"/>
+          <w:szCs w:val="20"/>
+        </w:rPr>
+        <w:t>type</w:t>
+      </w:r>
+      <w:proofErr w:type="spellEnd"/>
+      <w:r>
+        <w:rPr>
+          <w:rFonts w:ascii="Times New Roman" w:eastAsia="Times New Roman" w:hAnsi="Times New Roman" w:cs="Times New Roman"/>
+          <w:bCs/>
+          <w:sz w:val="28"/>
+          <w:szCs w:val="20"/>
+        </w:rPr>
+        <w:t xml:space="preserve"> </w:t>
+      </w:r>
+      <w:proofErr w:type="spellStart"/>
+      <w:r>
+        <w:rPr>
+          <w:rFonts w:ascii="Times New Roman" w:eastAsia="Times New Roman" w:hAnsi="Times New Roman" w:cs="Times New Roman"/>
+          <w:bCs/>
+          <w:sz w:val="28"/>
+          <w:szCs w:val="20"/>
+        </w:rPr>
+        <w:t>experience</w:t>
+      </w:r>
+      <w:proofErr w:type="spellEnd"/>
+      <w:r>
+        <w:rPr>
+          <w:rFonts w:ascii="Times New Roman" w:eastAsia="Times New Roman" w:hAnsi="Times New Roman" w:cs="Times New Roman"/>
+          <w:bCs/>
+          <w:sz w:val="28"/>
+          <w:szCs w:val="20"/>
+        </w:rPr>
+        <w:t xml:space="preserve">. </w:t>
+      </w:r>
+      <w:proofErr w:type="spellStart"/>
+      <w:r>
+        <w:rPr>
+          <w:rFonts w:ascii="Times New Roman" w:eastAsia="Times New Roman" w:hAnsi="Times New Roman" w:cs="Times New Roman"/>
+          <w:bCs/>
+          <w:sz w:val="28"/>
+          <w:szCs w:val="20"/>
+        </w:rPr>
+        <w:t>Based</w:t>
+      </w:r>
+      <w:proofErr w:type="spellEnd"/>
+      <w:r>
+        <w:rPr>
+          <w:rFonts w:ascii="Times New Roman" w:eastAsia="Times New Roman" w:hAnsi="Times New Roman" w:cs="Times New Roman"/>
+          <w:bCs/>
+          <w:sz w:val="28"/>
+          <w:szCs w:val="20"/>
+        </w:rPr>
+        <w:t xml:space="preserve"> on </w:t>
+      </w:r>
+      <w:proofErr w:type="spellStart"/>
+      <w:r>
+        <w:rPr>
+          <w:rFonts w:ascii="Times New Roman" w:eastAsia="Times New Roman" w:hAnsi="Times New Roman" w:cs="Times New Roman"/>
+          <w:bCs/>
+          <w:sz w:val="28"/>
+          <w:szCs w:val="20"/>
+        </w:rPr>
+        <w:t>the</w:t>
+      </w:r>
+      <w:proofErr w:type="spellEnd"/>
+      <w:r>
+        <w:rPr>
+          <w:rFonts w:ascii="Times New Roman" w:eastAsia="Times New Roman" w:hAnsi="Times New Roman" w:cs="Times New Roman"/>
+          <w:bCs/>
+          <w:sz w:val="28"/>
+          <w:szCs w:val="20"/>
+        </w:rPr>
+        <w:t xml:space="preserve"> </w:t>
+      </w:r>
+      <w:proofErr w:type="spellStart"/>
+      <w:r>
+        <w:rPr>
+          <w:rFonts w:ascii="Times New Roman" w:eastAsia="Times New Roman" w:hAnsi="Times New Roman" w:cs="Times New Roman"/>
+          <w:bCs/>
+          <w:sz w:val="28"/>
+          <w:szCs w:val="20"/>
+        </w:rPr>
+        <w:t>student</w:t>
+      </w:r>
+      <w:proofErr w:type="spellEnd"/>
+      <w:r>
+        <w:rPr>
+          <w:rFonts w:ascii="Times New Roman" w:eastAsia="Times New Roman" w:hAnsi="Times New Roman" w:cs="Times New Roman"/>
+          <w:bCs/>
+          <w:sz w:val="28"/>
+          <w:szCs w:val="20"/>
+        </w:rPr>
+        <w:t xml:space="preserve"> model, </w:t>
+      </w:r>
+      <w:proofErr w:type="spellStart"/>
+      <w:r>
+        <w:rPr>
+          <w:rFonts w:ascii="Times New Roman" w:eastAsia="Times New Roman" w:hAnsi="Times New Roman" w:cs="Times New Roman"/>
+          <w:bCs/>
+          <w:sz w:val="28"/>
+          <w:szCs w:val="20"/>
+        </w:rPr>
+        <w:t>student</w:t>
+      </w:r>
+      <w:proofErr w:type="spellEnd"/>
+      <w:r>
+        <w:rPr>
+          <w:rFonts w:ascii="Times New Roman" w:eastAsia="Times New Roman" w:hAnsi="Times New Roman" w:cs="Times New Roman"/>
+          <w:bCs/>
+          <w:sz w:val="28"/>
+          <w:szCs w:val="20"/>
+        </w:rPr>
+        <w:t xml:space="preserve"> </w:t>
+      </w:r>
+      <w:proofErr w:type="spellStart"/>
+      <w:r>
+        <w:rPr>
+          <w:rFonts w:ascii="Times New Roman" w:eastAsia="Times New Roman" w:hAnsi="Times New Roman" w:cs="Times New Roman"/>
+          <w:bCs/>
+          <w:sz w:val="28"/>
+          <w:szCs w:val="20"/>
+        </w:rPr>
+        <w:t>course</w:t>
+      </w:r>
+      <w:proofErr w:type="spellEnd"/>
+      <w:r>
+        <w:rPr>
+          <w:rFonts w:ascii="Times New Roman" w:eastAsia="Times New Roman" w:hAnsi="Times New Roman" w:cs="Times New Roman"/>
+          <w:bCs/>
+          <w:sz w:val="28"/>
+          <w:szCs w:val="20"/>
+        </w:rPr>
+        <w:t xml:space="preserve"> </w:t>
+      </w:r>
+      <w:proofErr w:type="spellStart"/>
+      <w:r>
+        <w:rPr>
+          <w:rFonts w:ascii="Times New Roman" w:eastAsia="Times New Roman" w:hAnsi="Times New Roman" w:cs="Times New Roman"/>
+          <w:bCs/>
+          <w:sz w:val="28"/>
+          <w:szCs w:val="20"/>
+        </w:rPr>
+        <w:t>selection</w:t>
+      </w:r>
+      <w:proofErr w:type="spellEnd"/>
+      <w:r>
+        <w:rPr>
+          <w:rFonts w:ascii="Times New Roman" w:eastAsia="Times New Roman" w:hAnsi="Times New Roman" w:cs="Times New Roman"/>
+          <w:bCs/>
+          <w:sz w:val="28"/>
+          <w:szCs w:val="20"/>
+        </w:rPr>
+        <w:t xml:space="preserve"> </w:t>
+      </w:r>
+      <w:proofErr w:type="spellStart"/>
+      <w:r>
+        <w:rPr>
+          <w:rFonts w:ascii="Times New Roman" w:eastAsia="Times New Roman" w:hAnsi="Times New Roman" w:cs="Times New Roman"/>
+          <w:bCs/>
+          <w:sz w:val="28"/>
+          <w:szCs w:val="20"/>
+        </w:rPr>
+        <w:t>and</w:t>
+      </w:r>
+      <w:proofErr w:type="spellEnd"/>
+      <w:r>
+        <w:rPr>
+          <w:rFonts w:ascii="Times New Roman" w:eastAsia="Times New Roman" w:hAnsi="Times New Roman" w:cs="Times New Roman"/>
+          <w:bCs/>
+          <w:sz w:val="28"/>
+          <w:szCs w:val="20"/>
+        </w:rPr>
+        <w:t xml:space="preserve"> </w:t>
+      </w:r>
+      <w:proofErr w:type="spellStart"/>
+      <w:r>
+        <w:rPr>
+          <w:rFonts w:ascii="Times New Roman" w:eastAsia="Times New Roman" w:hAnsi="Times New Roman" w:cs="Times New Roman"/>
+          <w:bCs/>
+          <w:sz w:val="28"/>
+          <w:szCs w:val="20"/>
+        </w:rPr>
+        <w:t>registration</w:t>
+      </w:r>
+      <w:proofErr w:type="spellEnd"/>
+      <w:r>
+        <w:rPr>
+          <w:rFonts w:ascii="Times New Roman" w:eastAsia="Times New Roman" w:hAnsi="Times New Roman" w:cs="Times New Roman"/>
+          <w:bCs/>
+          <w:sz w:val="28"/>
+          <w:szCs w:val="20"/>
+        </w:rPr>
+        <w:t xml:space="preserve"> </w:t>
+      </w:r>
+      <w:proofErr w:type="spellStart"/>
+      <w:r>
+        <w:rPr>
+          <w:rFonts w:ascii="Times New Roman" w:eastAsia="Times New Roman" w:hAnsi="Times New Roman" w:cs="Times New Roman"/>
+          <w:bCs/>
+          <w:sz w:val="28"/>
+          <w:szCs w:val="20"/>
+        </w:rPr>
+        <w:t>processes</w:t>
+      </w:r>
+      <w:proofErr w:type="spellEnd"/>
+      <w:r>
+        <w:rPr>
+          <w:rFonts w:ascii="Times New Roman" w:eastAsia="Times New Roman" w:hAnsi="Times New Roman" w:cs="Times New Roman"/>
+          <w:bCs/>
+          <w:sz w:val="28"/>
+          <w:szCs w:val="20"/>
+        </w:rPr>
+        <w:t xml:space="preserve"> </w:t>
+      </w:r>
+      <w:proofErr w:type="spellStart"/>
+      <w:r>
+        <w:rPr>
+          <w:rFonts w:ascii="Times New Roman" w:eastAsia="Times New Roman" w:hAnsi="Times New Roman" w:cs="Times New Roman"/>
+          <w:bCs/>
+          <w:sz w:val="28"/>
+          <w:szCs w:val="20"/>
+        </w:rPr>
+        <w:t>are</w:t>
+      </w:r>
+      <w:proofErr w:type="spellEnd"/>
+      <w:r>
+        <w:rPr>
+          <w:rFonts w:ascii="Times New Roman" w:eastAsia="Times New Roman" w:hAnsi="Times New Roman" w:cs="Times New Roman"/>
+          <w:bCs/>
+          <w:sz w:val="28"/>
+          <w:szCs w:val="20"/>
+        </w:rPr>
+        <w:t xml:space="preserve"> </w:t>
+      </w:r>
+      <w:proofErr w:type="spellStart"/>
+      <w:r>
+        <w:rPr>
+          <w:rFonts w:ascii="Times New Roman" w:eastAsia="Times New Roman" w:hAnsi="Times New Roman" w:cs="Times New Roman"/>
+          <w:bCs/>
+          <w:sz w:val="28"/>
+          <w:szCs w:val="20"/>
+        </w:rPr>
+        <w:t>available</w:t>
+      </w:r>
+      <w:proofErr w:type="spellEnd"/>
+      <w:r>
+        <w:rPr>
+          <w:rFonts w:ascii="Times New Roman" w:eastAsia="Times New Roman" w:hAnsi="Times New Roman" w:cs="Times New Roman"/>
+          <w:bCs/>
+          <w:sz w:val="28"/>
+          <w:szCs w:val="20"/>
+        </w:rPr>
+        <w:t xml:space="preserve"> in </w:t>
+      </w:r>
+      <w:proofErr w:type="spellStart"/>
+      <w:r>
+        <w:rPr>
+          <w:rFonts w:ascii="Times New Roman" w:eastAsia="Times New Roman" w:hAnsi="Times New Roman" w:cs="Times New Roman"/>
+          <w:bCs/>
+          <w:sz w:val="28"/>
+          <w:szCs w:val="20"/>
+        </w:rPr>
+        <w:t>our</w:t>
+      </w:r>
+      <w:proofErr w:type="spellEnd"/>
+      <w:r>
+        <w:rPr>
+          <w:rFonts w:ascii="Times New Roman" w:eastAsia="Times New Roman" w:hAnsi="Times New Roman" w:cs="Times New Roman"/>
+          <w:bCs/>
+          <w:sz w:val="28"/>
+          <w:szCs w:val="20"/>
+        </w:rPr>
+        <w:t xml:space="preserve"> </w:t>
+      </w:r>
+      <w:proofErr w:type="spellStart"/>
+      <w:r>
+        <w:rPr>
+          <w:rFonts w:ascii="Times New Roman" w:eastAsia="Times New Roman" w:hAnsi="Times New Roman" w:cs="Times New Roman"/>
+          <w:bCs/>
+          <w:sz w:val="28"/>
+          <w:szCs w:val="20"/>
+        </w:rPr>
+        <w:t>application</w:t>
+      </w:r>
+      <w:proofErr w:type="spellEnd"/>
+      <w:r>
+        <w:rPr>
+          <w:rFonts w:ascii="Times New Roman" w:eastAsia="Times New Roman" w:hAnsi="Times New Roman" w:cs="Times New Roman"/>
+          <w:bCs/>
+          <w:sz w:val="28"/>
+          <w:szCs w:val="20"/>
+        </w:rPr>
+        <w:t>.</w:t>
+      </w:r>
+    </w:p>
+    <w:p>
+      <w:pPr>
         <w:spacing w:after="117" w:line="249" w:lineRule="auto"/>
         <w:ind w:left="-5" w:hanging="10"/>
         <w:rPr>
@@ -4990,192 +4941,6 @@
           <w:szCs w:val="28"/>
         </w:rPr>
       </w:pPr>
-      <w:r>
-        <w:rPr>
-          <w:rFonts w:ascii="Times New Roman" w:hAnsi="Times New Roman" w:cs="Times New Roman"/>
-          <w:sz w:val="28"/>
-          <w:szCs w:val="28"/>
-        </w:rPr>
-        <w:t xml:space="preserve">A </w:t>
-      </w:r>
-      <w:proofErr w:type="spellStart"/>
-      <w:r>
-        <w:rPr>
-          <w:rFonts w:ascii="Times New Roman" w:hAnsi="Times New Roman" w:cs="Times New Roman"/>
-          <w:sz w:val="28"/>
-          <w:szCs w:val="28"/>
-        </w:rPr>
-        <w:t>student</w:t>
-      </w:r>
-      <w:proofErr w:type="spellEnd"/>
-      <w:r>
-        <w:rPr>
-          <w:rFonts w:ascii="Times New Roman" w:hAnsi="Times New Roman" w:cs="Times New Roman"/>
-          <w:sz w:val="28"/>
-          <w:szCs w:val="28"/>
-        </w:rPr>
-        <w:t xml:space="preserve"> </w:t>
-      </w:r>
-      <w:proofErr w:type="spellStart"/>
-      <w:r>
-        <w:rPr>
-          <w:rFonts w:ascii="Times New Roman" w:hAnsi="Times New Roman" w:cs="Times New Roman"/>
-          <w:sz w:val="28"/>
-          <w:szCs w:val="28"/>
-        </w:rPr>
-        <w:t>registration</w:t>
-      </w:r>
-      <w:proofErr w:type="spellEnd"/>
-      <w:r>
-        <w:rPr>
-          <w:rFonts w:ascii="Times New Roman" w:hAnsi="Times New Roman" w:cs="Times New Roman"/>
-          <w:sz w:val="28"/>
-          <w:szCs w:val="28"/>
-        </w:rPr>
-        <w:t xml:space="preserve"> </w:t>
-      </w:r>
-      <w:proofErr w:type="spellStart"/>
-      <w:r>
-        <w:rPr>
-          <w:rFonts w:ascii="Times New Roman" w:hAnsi="Times New Roman" w:cs="Times New Roman"/>
-          <w:sz w:val="28"/>
-          <w:szCs w:val="28"/>
-        </w:rPr>
-        <w:t>system</w:t>
-      </w:r>
-      <w:proofErr w:type="spellEnd"/>
-      <w:r>
-        <w:rPr>
-          <w:rFonts w:ascii="Times New Roman" w:hAnsi="Times New Roman" w:cs="Times New Roman"/>
-          <w:sz w:val="28"/>
-          <w:szCs w:val="28"/>
-        </w:rPr>
-        <w:t xml:space="preserve"> </w:t>
-      </w:r>
-      <w:proofErr w:type="spellStart"/>
-      <w:r>
-        <w:rPr>
-          <w:rFonts w:ascii="Times New Roman" w:hAnsi="Times New Roman" w:cs="Times New Roman"/>
-          <w:sz w:val="28"/>
-          <w:szCs w:val="28"/>
-        </w:rPr>
-        <w:t>application</w:t>
-      </w:r>
-      <w:proofErr w:type="spellEnd"/>
-      <w:r>
-        <w:rPr>
-          <w:rFonts w:ascii="Times New Roman" w:hAnsi="Times New Roman" w:cs="Times New Roman"/>
-          <w:sz w:val="28"/>
-          <w:szCs w:val="28"/>
-        </w:rPr>
-        <w:t xml:space="preserve"> </w:t>
-      </w:r>
-      <w:proofErr w:type="spellStart"/>
-      <w:r>
-        <w:rPr>
-          <w:rFonts w:ascii="Times New Roman" w:hAnsi="Times New Roman" w:cs="Times New Roman"/>
-          <w:sz w:val="28"/>
-          <w:szCs w:val="28"/>
-        </w:rPr>
-        <w:t>developed</w:t>
-      </w:r>
-      <w:proofErr w:type="spellEnd"/>
-      <w:r>
-        <w:rPr>
-          <w:rFonts w:ascii="Times New Roman" w:hAnsi="Times New Roman" w:cs="Times New Roman"/>
-          <w:sz w:val="28"/>
-          <w:szCs w:val="28"/>
-        </w:rPr>
-        <w:t xml:space="preserve"> </w:t>
-      </w:r>
-      <w:proofErr w:type="spellStart"/>
-      <w:r>
-        <w:rPr>
-          <w:rFonts w:ascii="Times New Roman" w:hAnsi="Times New Roman" w:cs="Times New Roman"/>
-          <w:sz w:val="28"/>
-          <w:szCs w:val="28"/>
-        </w:rPr>
-        <w:t>over</w:t>
-      </w:r>
-      <w:proofErr w:type="spellEnd"/>
-      <w:r>
-        <w:rPr>
-          <w:rFonts w:ascii="Times New Roman" w:hAnsi="Times New Roman" w:cs="Times New Roman"/>
-          <w:sz w:val="28"/>
-          <w:szCs w:val="28"/>
-        </w:rPr>
-        <w:t xml:space="preserve"> </w:t>
-      </w:r>
-      <w:r>
-        <w:rPr>
-          <w:rFonts w:ascii="Times New Roman" w:hAnsi="Times New Roman" w:cs="Times New Roman"/>
-          <w:sz w:val="28"/>
-          <w:szCs w:val="28"/>
-        </w:rPr>
-        <w:t>J</w:t>
-      </w:r>
-      <w:r>
-        <w:rPr>
-          <w:rFonts w:ascii="Times New Roman" w:hAnsi="Times New Roman" w:cs="Times New Roman"/>
-          <w:sz w:val="28"/>
-          <w:szCs w:val="28"/>
-        </w:rPr>
-        <w:t xml:space="preserve">ava </w:t>
-      </w:r>
-      <w:proofErr w:type="spellStart"/>
-      <w:r>
-        <w:rPr>
-          <w:rFonts w:ascii="Times New Roman" w:hAnsi="Times New Roman" w:cs="Times New Roman"/>
-          <w:sz w:val="28"/>
-          <w:szCs w:val="28"/>
-        </w:rPr>
-        <w:t>based</w:t>
-      </w:r>
-      <w:proofErr w:type="spellEnd"/>
-      <w:r>
-        <w:rPr>
-          <w:rFonts w:ascii="Times New Roman" w:hAnsi="Times New Roman" w:cs="Times New Roman"/>
-          <w:sz w:val="28"/>
-          <w:szCs w:val="28"/>
-        </w:rPr>
-        <w:t xml:space="preserve"> on </w:t>
-      </w:r>
-      <w:proofErr w:type="spellStart"/>
-      <w:r>
-        <w:rPr>
-          <w:rFonts w:ascii="Times New Roman" w:hAnsi="Times New Roman" w:cs="Times New Roman"/>
-          <w:sz w:val="28"/>
-          <w:szCs w:val="28"/>
-        </w:rPr>
-        <w:t>the</w:t>
-      </w:r>
-      <w:proofErr w:type="spellEnd"/>
-      <w:r>
-        <w:rPr>
-          <w:rFonts w:ascii="Times New Roman" w:hAnsi="Times New Roman" w:cs="Times New Roman"/>
-          <w:sz w:val="28"/>
-          <w:szCs w:val="28"/>
-        </w:rPr>
-        <w:t xml:space="preserve"> BYS </w:t>
-      </w:r>
-      <w:proofErr w:type="spellStart"/>
-      <w:r>
-        <w:rPr>
-          <w:rFonts w:ascii="Times New Roman" w:hAnsi="Times New Roman" w:cs="Times New Roman"/>
-          <w:sz w:val="28"/>
-          <w:szCs w:val="28"/>
-        </w:rPr>
-        <w:t>system</w:t>
-      </w:r>
-      <w:proofErr w:type="spellEnd"/>
-      <w:r>
-        <w:rPr>
-          <w:rFonts w:ascii="Times New Roman" w:hAnsi="Times New Roman" w:cs="Times New Roman"/>
-          <w:sz w:val="28"/>
-          <w:szCs w:val="28"/>
-        </w:rPr>
-        <w:t>.</w:t>
-      </w:r>
     </w:p>
     <w:p>
       <w:pPr>
@@ -5197,7 +4962,7 @@
           <w:vertAlign w:val="subscript"/>
         </w:rPr>
       </w:pPr>
-      <w:bookmarkStart w:id="6" w:name="_Toc118911305"/>
+      <w:bookmarkStart w:id="5" w:name="_Toc118911305"/>
       <w:r>
         <w:rPr>
           <w:sz w:val="32"/>
@@ -5225,7 +4990,7 @@
         </w:rPr>
         <w:t>System</w:t>
       </w:r>
-      <w:bookmarkEnd w:id="6"/>
+      <w:bookmarkEnd w:id="5"/>
       <w:proofErr w:type="spellEnd"/>
       <w:r>
         <w:rPr>
@@ -5387,6 +5152,24 @@
           <w:sz w:val="28"/>
           <w:szCs w:val="28"/>
         </w:rPr>
+        <w:t xml:space="preserve"> </w:t>
+      </w:r>
+      <w:proofErr w:type="spellStart"/>
+      <w:r>
+        <w:rPr>
+          <w:rFonts w:ascii="Times New Roman" w:hAnsi="Times New Roman" w:cs="Times New Roman"/>
+          <w:sz w:val="28"/>
+          <w:szCs w:val="28"/>
+        </w:rPr>
+        <w:t>simulation</w:t>
+      </w:r>
+      <w:proofErr w:type="spellEnd"/>
+      <w:r>
+        <w:rPr>
+          <w:rFonts w:ascii="Times New Roman" w:hAnsi="Times New Roman" w:cs="Times New Roman"/>
+          <w:sz w:val="28"/>
+          <w:szCs w:val="28"/>
+        </w:rPr>
         <w:t xml:space="preserve">, </w:t>
       </w:r>
       <w:proofErr w:type="spellStart"/>
@@ -5693,7 +5476,33 @@
           <w:sz w:val="28"/>
           <w:szCs w:val="28"/>
         </w:rPr>
-        <w:t xml:space="preserve"> in </w:t>
+        <w:t xml:space="preserve"> </w:t>
+      </w:r>
+      <w:proofErr w:type="spellStart"/>
+      <w:r>
+        <w:rPr>
+          <w:rFonts w:ascii="Times New Roman" w:hAnsi="Times New Roman" w:cs="Times New Roman"/>
+          <w:sz w:val="28"/>
+          <w:szCs w:val="28"/>
+        </w:rPr>
+        <w:t>simulation</w:t>
+      </w:r>
+      <w:proofErr w:type="spellEnd"/>
+      <w:r>
+        <w:rPr>
+          <w:rFonts w:ascii="Times New Roman" w:hAnsi="Times New Roman" w:cs="Times New Roman"/>
+          <w:sz w:val="28"/>
+          <w:szCs w:val="28"/>
+        </w:rPr>
+        <w:t xml:space="preserve"> </w:t>
+      </w:r>
+      <w:r>
+        <w:rPr>
+          <w:rFonts w:ascii="Times New Roman" w:hAnsi="Times New Roman" w:cs="Times New Roman"/>
+          <w:sz w:val="28"/>
+          <w:szCs w:val="28"/>
+        </w:rPr>
+        <w:t xml:space="preserve">in </w:t>
       </w:r>
       <w:proofErr w:type="spellStart"/>
       <w:r>
@@ -5807,451 +5616,6 @@
     <w:p>
       <w:pPr>
         <w:spacing w:after="157"/>
-        <w:rPr>
-          <w:rFonts w:ascii="Times New Roman" w:eastAsia="Times New Roman" w:hAnsi="Times New Roman" w:cs="Times New Roman"/>
-          <w:b/>
-          <w:sz w:val="32"/>
-        </w:rPr>
-      </w:pPr>
-    </w:p>
-    <w:p>
-      <w:pPr>
-        <w:spacing w:after="157"/>
-        <w:rPr>
-          <w:rFonts w:ascii="Times New Roman" w:eastAsia="Times New Roman" w:hAnsi="Times New Roman" w:cs="Times New Roman"/>
-          <w:b/>
-          <w:sz w:val="32"/>
-        </w:rPr>
-      </w:pPr>
-      <w:r>
-        <w:rPr>
-          <w:rFonts w:ascii="Times New Roman" w:eastAsia="Times New Roman" w:hAnsi="Times New Roman" w:cs="Times New Roman"/>
-          <w:b/>
-          <w:sz w:val="32"/>
-        </w:rPr>
-        <w:t>2</w:t>
-      </w:r>
-      <w:r>
-        <w:rPr>
-          <w:rFonts w:ascii="Times New Roman" w:eastAsia="Times New Roman" w:hAnsi="Times New Roman" w:cs="Times New Roman"/>
-          <w:b/>
-          <w:sz w:val="32"/>
-        </w:rPr>
-        <w:t>.1</w:t>
-      </w:r>
-      <w:r>
-        <w:rPr>
-          <w:rFonts w:ascii="Times New Roman" w:eastAsia="Times New Roman" w:hAnsi="Times New Roman" w:cs="Times New Roman"/>
-          <w:b/>
-          <w:sz w:val="32"/>
-        </w:rPr>
-        <w:t xml:space="preserve"> </w:t>
-      </w:r>
-      <w:proofErr w:type="spellStart"/>
-      <w:r>
-        <w:rPr>
-          <w:rFonts w:ascii="Times New Roman" w:eastAsia="Times New Roman" w:hAnsi="Times New Roman" w:cs="Times New Roman"/>
-          <w:b/>
-          <w:sz w:val="32"/>
-        </w:rPr>
-        <w:t>Overview</w:t>
-      </w:r>
-      <w:proofErr w:type="spellEnd"/>
-    </w:p>
-    <w:p>
-      <w:pPr>
-        <w:spacing w:after="157"/>
-        <w:rPr>
-          <w:rFonts w:ascii="Times New Roman" w:eastAsia="Times New Roman" w:hAnsi="Times New Roman" w:cs="Times New Roman"/>
-          <w:bCs/>
-          <w:sz w:val="28"/>
-          <w:szCs w:val="20"/>
-        </w:rPr>
-      </w:pPr>
-      <w:proofErr w:type="spellStart"/>
-      <w:r>
-        <w:rPr>
-          <w:rFonts w:ascii="Times New Roman" w:eastAsia="Times New Roman" w:hAnsi="Times New Roman" w:cs="Times New Roman"/>
-          <w:bCs/>
-          <w:sz w:val="28"/>
-          <w:szCs w:val="20"/>
-        </w:rPr>
-        <w:t>Our</w:t>
-      </w:r>
-      <w:proofErr w:type="spellEnd"/>
-      <w:r>
-        <w:rPr>
-          <w:rFonts w:ascii="Times New Roman" w:eastAsia="Times New Roman" w:hAnsi="Times New Roman" w:cs="Times New Roman"/>
-          <w:bCs/>
-          <w:sz w:val="28"/>
-          <w:szCs w:val="20"/>
-        </w:rPr>
-        <w:t xml:space="preserve"> </w:t>
-      </w:r>
-      <w:proofErr w:type="spellStart"/>
-      <w:r>
-        <w:rPr>
-          <w:rFonts w:ascii="Times New Roman" w:eastAsia="Times New Roman" w:hAnsi="Times New Roman" w:cs="Times New Roman"/>
-          <w:bCs/>
-          <w:sz w:val="28"/>
-          <w:szCs w:val="20"/>
-        </w:rPr>
-        <w:t>project</w:t>
-      </w:r>
-      <w:proofErr w:type="spellEnd"/>
-      <w:r>
-        <w:rPr>
-          <w:rFonts w:ascii="Times New Roman" w:eastAsia="Times New Roman" w:hAnsi="Times New Roman" w:cs="Times New Roman"/>
-          <w:bCs/>
-          <w:sz w:val="28"/>
-          <w:szCs w:val="20"/>
-        </w:rPr>
-        <w:t xml:space="preserve"> has a </w:t>
-      </w:r>
-      <w:proofErr w:type="spellStart"/>
-      <w:r>
-        <w:rPr>
-          <w:rFonts w:ascii="Times New Roman" w:eastAsia="Times New Roman" w:hAnsi="Times New Roman" w:cs="Times New Roman"/>
-          <w:bCs/>
-          <w:sz w:val="28"/>
-          <w:szCs w:val="20"/>
-        </w:rPr>
-        <w:t>single</w:t>
-      </w:r>
-      <w:proofErr w:type="spellEnd"/>
-      <w:r>
-        <w:rPr>
-          <w:rFonts w:ascii="Times New Roman" w:eastAsia="Times New Roman" w:hAnsi="Times New Roman" w:cs="Times New Roman"/>
-          <w:bCs/>
-          <w:sz w:val="28"/>
-          <w:szCs w:val="20"/>
-        </w:rPr>
-        <w:t xml:space="preserve"> </w:t>
-      </w:r>
-      <w:proofErr w:type="spellStart"/>
-      <w:r>
-        <w:rPr>
-          <w:rFonts w:ascii="Times New Roman" w:eastAsia="Times New Roman" w:hAnsi="Times New Roman" w:cs="Times New Roman"/>
-          <w:bCs/>
-          <w:sz w:val="28"/>
-          <w:szCs w:val="20"/>
-        </w:rPr>
-        <w:t>user</w:t>
-      </w:r>
-      <w:proofErr w:type="spellEnd"/>
-      <w:r>
-        <w:rPr>
-          <w:rFonts w:ascii="Times New Roman" w:eastAsia="Times New Roman" w:hAnsi="Times New Roman" w:cs="Times New Roman"/>
-          <w:bCs/>
-          <w:sz w:val="28"/>
-          <w:szCs w:val="20"/>
-        </w:rPr>
-        <w:t xml:space="preserve"> </w:t>
-      </w:r>
-      <w:proofErr w:type="spellStart"/>
-      <w:r>
-        <w:rPr>
-          <w:rFonts w:ascii="Times New Roman" w:eastAsia="Times New Roman" w:hAnsi="Times New Roman" w:cs="Times New Roman"/>
-          <w:bCs/>
-          <w:sz w:val="28"/>
-          <w:szCs w:val="20"/>
-        </w:rPr>
-        <w:t>type</w:t>
-      </w:r>
-      <w:proofErr w:type="spellEnd"/>
-      <w:r>
-        <w:rPr>
-          <w:rFonts w:ascii="Times New Roman" w:eastAsia="Times New Roman" w:hAnsi="Times New Roman" w:cs="Times New Roman"/>
-          <w:bCs/>
-          <w:sz w:val="28"/>
-          <w:szCs w:val="20"/>
-        </w:rPr>
-        <w:t xml:space="preserve"> </w:t>
-      </w:r>
-      <w:proofErr w:type="spellStart"/>
-      <w:r>
-        <w:rPr>
-          <w:rFonts w:ascii="Times New Roman" w:eastAsia="Times New Roman" w:hAnsi="Times New Roman" w:cs="Times New Roman"/>
-          <w:bCs/>
-          <w:sz w:val="28"/>
-          <w:szCs w:val="20"/>
-        </w:rPr>
-        <w:t>experience</w:t>
-      </w:r>
-      <w:proofErr w:type="spellEnd"/>
-      <w:r>
-        <w:rPr>
-          <w:rFonts w:ascii="Times New Roman" w:eastAsia="Times New Roman" w:hAnsi="Times New Roman" w:cs="Times New Roman"/>
-          <w:bCs/>
-          <w:sz w:val="28"/>
-          <w:szCs w:val="20"/>
-        </w:rPr>
-        <w:t xml:space="preserve">. </w:t>
-      </w:r>
-      <w:proofErr w:type="spellStart"/>
-      <w:r>
-        <w:rPr>
-          <w:rFonts w:ascii="Times New Roman" w:eastAsia="Times New Roman" w:hAnsi="Times New Roman" w:cs="Times New Roman"/>
-          <w:bCs/>
-          <w:sz w:val="28"/>
-          <w:szCs w:val="20"/>
-        </w:rPr>
-        <w:t>Based</w:t>
-      </w:r>
-      <w:proofErr w:type="spellEnd"/>
-      <w:r>
-        <w:rPr>
-          <w:rFonts w:ascii="Times New Roman" w:eastAsia="Times New Roman" w:hAnsi="Times New Roman" w:cs="Times New Roman"/>
-          <w:bCs/>
-          <w:sz w:val="28"/>
-          <w:szCs w:val="20"/>
-        </w:rPr>
-        <w:t xml:space="preserve"> on </w:t>
-      </w:r>
-      <w:proofErr w:type="spellStart"/>
-      <w:r>
-        <w:rPr>
-          <w:rFonts w:ascii="Times New Roman" w:eastAsia="Times New Roman" w:hAnsi="Times New Roman" w:cs="Times New Roman"/>
-          <w:bCs/>
-          <w:sz w:val="28"/>
-          <w:szCs w:val="20"/>
-        </w:rPr>
-        <w:t>the</w:t>
-      </w:r>
-      <w:proofErr w:type="spellEnd"/>
-      <w:r>
-        <w:rPr>
-          <w:rFonts w:ascii="Times New Roman" w:eastAsia="Times New Roman" w:hAnsi="Times New Roman" w:cs="Times New Roman"/>
-          <w:bCs/>
-          <w:sz w:val="28"/>
-          <w:szCs w:val="20"/>
-        </w:rPr>
-        <w:t xml:space="preserve"> </w:t>
-      </w:r>
-      <w:proofErr w:type="spellStart"/>
-      <w:r>
-        <w:rPr>
-          <w:rFonts w:ascii="Times New Roman" w:eastAsia="Times New Roman" w:hAnsi="Times New Roman" w:cs="Times New Roman"/>
-          <w:bCs/>
-          <w:sz w:val="28"/>
-          <w:szCs w:val="20"/>
-        </w:rPr>
-        <w:t>student</w:t>
-      </w:r>
-      <w:proofErr w:type="spellEnd"/>
-      <w:r>
-        <w:rPr>
-          <w:rFonts w:ascii="Times New Roman" w:eastAsia="Times New Roman" w:hAnsi="Times New Roman" w:cs="Times New Roman"/>
-          <w:bCs/>
-          <w:sz w:val="28"/>
-          <w:szCs w:val="20"/>
-        </w:rPr>
-        <w:t xml:space="preserve"> model, </w:t>
-      </w:r>
-      <w:proofErr w:type="spellStart"/>
-      <w:r>
-        <w:rPr>
-          <w:rFonts w:ascii="Times New Roman" w:eastAsia="Times New Roman" w:hAnsi="Times New Roman" w:cs="Times New Roman"/>
-          <w:bCs/>
-          <w:sz w:val="28"/>
-          <w:szCs w:val="20"/>
-        </w:rPr>
-        <w:t>student</w:t>
-      </w:r>
-      <w:proofErr w:type="spellEnd"/>
-      <w:r>
-        <w:rPr>
-          <w:rFonts w:ascii="Times New Roman" w:eastAsia="Times New Roman" w:hAnsi="Times New Roman" w:cs="Times New Roman"/>
-          <w:bCs/>
-          <w:sz w:val="28"/>
-          <w:szCs w:val="20"/>
-        </w:rPr>
-        <w:t xml:space="preserve"> </w:t>
-      </w:r>
-      <w:proofErr w:type="spellStart"/>
-      <w:r>
-        <w:rPr>
-          <w:rFonts w:ascii="Times New Roman" w:eastAsia="Times New Roman" w:hAnsi="Times New Roman" w:cs="Times New Roman"/>
-          <w:bCs/>
-          <w:sz w:val="28"/>
-          <w:szCs w:val="20"/>
-        </w:rPr>
-        <w:t>course</w:t>
-      </w:r>
-      <w:proofErr w:type="spellEnd"/>
-      <w:r>
-        <w:rPr>
-          <w:rFonts w:ascii="Times New Roman" w:eastAsia="Times New Roman" w:hAnsi="Times New Roman" w:cs="Times New Roman"/>
-          <w:bCs/>
-          <w:sz w:val="28"/>
-          <w:szCs w:val="20"/>
-        </w:rPr>
-        <w:t xml:space="preserve"> </w:t>
-      </w:r>
-      <w:proofErr w:type="spellStart"/>
-      <w:r>
-        <w:rPr>
-          <w:rFonts w:ascii="Times New Roman" w:eastAsia="Times New Roman" w:hAnsi="Times New Roman" w:cs="Times New Roman"/>
-          <w:bCs/>
-          <w:sz w:val="28"/>
-          <w:szCs w:val="20"/>
-        </w:rPr>
-        <w:t>selection</w:t>
-      </w:r>
-      <w:proofErr w:type="spellEnd"/>
-      <w:r>
-        <w:rPr>
-          <w:rFonts w:ascii="Times New Roman" w:eastAsia="Times New Roman" w:hAnsi="Times New Roman" w:cs="Times New Roman"/>
-          <w:bCs/>
-          <w:sz w:val="28"/>
-          <w:szCs w:val="20"/>
-        </w:rPr>
-        <w:t xml:space="preserve"> </w:t>
-      </w:r>
-      <w:proofErr w:type="spellStart"/>
-      <w:r>
-        <w:rPr>
-          <w:rFonts w:ascii="Times New Roman" w:eastAsia="Times New Roman" w:hAnsi="Times New Roman" w:cs="Times New Roman"/>
-          <w:bCs/>
-          <w:sz w:val="28"/>
-          <w:szCs w:val="20"/>
-        </w:rPr>
-        <w:t>and</w:t>
-      </w:r>
-      <w:proofErr w:type="spellEnd"/>
-      <w:r>
-        <w:rPr>
-          <w:rFonts w:ascii="Times New Roman" w:eastAsia="Times New Roman" w:hAnsi="Times New Roman" w:cs="Times New Roman"/>
-          <w:bCs/>
-          <w:sz w:val="28"/>
-          <w:szCs w:val="20"/>
-        </w:rPr>
-        <w:t xml:space="preserve"> </w:t>
-      </w:r>
-      <w:proofErr w:type="spellStart"/>
-      <w:r>
-        <w:rPr>
-          <w:rFonts w:ascii="Times New Roman" w:eastAsia="Times New Roman" w:hAnsi="Times New Roman" w:cs="Times New Roman"/>
-          <w:bCs/>
-          <w:sz w:val="28"/>
-          <w:szCs w:val="20"/>
-        </w:rPr>
-        <w:t>registration</w:t>
-      </w:r>
-      <w:proofErr w:type="spellEnd"/>
-      <w:r>
-        <w:rPr>
-          <w:rFonts w:ascii="Times New Roman" w:eastAsia="Times New Roman" w:hAnsi="Times New Roman" w:cs="Times New Roman"/>
-          <w:bCs/>
-          <w:sz w:val="28"/>
-          <w:szCs w:val="20"/>
-        </w:rPr>
-        <w:t xml:space="preserve"> </w:t>
-      </w:r>
-      <w:proofErr w:type="spellStart"/>
-      <w:r>
-        <w:rPr>
-          <w:rFonts w:ascii="Times New Roman" w:eastAsia="Times New Roman" w:hAnsi="Times New Roman" w:cs="Times New Roman"/>
-          <w:bCs/>
-          <w:sz w:val="28"/>
-          <w:szCs w:val="20"/>
-        </w:rPr>
-        <w:t>processes</w:t>
-      </w:r>
-      <w:proofErr w:type="spellEnd"/>
-      <w:r>
-        <w:rPr>
-          <w:rFonts w:ascii="Times New Roman" w:eastAsia="Times New Roman" w:hAnsi="Times New Roman" w:cs="Times New Roman"/>
-          <w:bCs/>
-          <w:sz w:val="28"/>
-          <w:szCs w:val="20"/>
-        </w:rPr>
-        <w:t xml:space="preserve"> </w:t>
-      </w:r>
-      <w:proofErr w:type="spellStart"/>
-      <w:r>
-        <w:rPr>
-          <w:rFonts w:ascii="Times New Roman" w:eastAsia="Times New Roman" w:hAnsi="Times New Roman" w:cs="Times New Roman"/>
-          <w:bCs/>
-          <w:sz w:val="28"/>
-          <w:szCs w:val="20"/>
-        </w:rPr>
-        <w:t>are</w:t>
-      </w:r>
-      <w:proofErr w:type="spellEnd"/>
-      <w:r>
-        <w:rPr>
-          <w:rFonts w:ascii="Times New Roman" w:eastAsia="Times New Roman" w:hAnsi="Times New Roman" w:cs="Times New Roman"/>
-          <w:bCs/>
-          <w:sz w:val="28"/>
-          <w:szCs w:val="20"/>
-        </w:rPr>
-        <w:t xml:space="preserve"> </w:t>
-      </w:r>
-      <w:proofErr w:type="spellStart"/>
-      <w:r>
-        <w:rPr>
-          <w:rFonts w:ascii="Times New Roman" w:eastAsia="Times New Roman" w:hAnsi="Times New Roman" w:cs="Times New Roman"/>
-          <w:bCs/>
-          <w:sz w:val="28"/>
-          <w:szCs w:val="20"/>
-        </w:rPr>
-        <w:t>available</w:t>
-      </w:r>
-      <w:proofErr w:type="spellEnd"/>
-      <w:r>
-        <w:rPr>
-          <w:rFonts w:ascii="Times New Roman" w:eastAsia="Times New Roman" w:hAnsi="Times New Roman" w:cs="Times New Roman"/>
-          <w:bCs/>
-          <w:sz w:val="28"/>
-          <w:szCs w:val="20"/>
-        </w:rPr>
-        <w:t xml:space="preserve"> in </w:t>
-      </w:r>
-      <w:proofErr w:type="spellStart"/>
-      <w:r>
-        <w:rPr>
-          <w:rFonts w:ascii="Times New Roman" w:eastAsia="Times New Roman" w:hAnsi="Times New Roman" w:cs="Times New Roman"/>
-          <w:bCs/>
-          <w:sz w:val="28"/>
-          <w:szCs w:val="20"/>
-        </w:rPr>
-        <w:t>our</w:t>
-      </w:r>
-      <w:proofErr w:type="spellEnd"/>
-      <w:r>
-        <w:rPr>
-          <w:rFonts w:ascii="Times New Roman" w:eastAsia="Times New Roman" w:hAnsi="Times New Roman" w:cs="Times New Roman"/>
-          <w:bCs/>
-          <w:sz w:val="28"/>
-          <w:szCs w:val="20"/>
-        </w:rPr>
-        <w:t xml:space="preserve"> </w:t>
-      </w:r>
-      <w:proofErr w:type="spellStart"/>
-      <w:r>
-        <w:rPr>
-          <w:rFonts w:ascii="Times New Roman" w:eastAsia="Times New Roman" w:hAnsi="Times New Roman" w:cs="Times New Roman"/>
-          <w:bCs/>
-          <w:sz w:val="28"/>
-          <w:szCs w:val="20"/>
-        </w:rPr>
-        <w:t>application</w:t>
-      </w:r>
-      <w:proofErr w:type="spellEnd"/>
-      <w:r>
-        <w:rPr>
-          <w:rFonts w:ascii="Times New Roman" w:eastAsia="Times New Roman" w:hAnsi="Times New Roman" w:cs="Times New Roman"/>
-          <w:bCs/>
-          <w:sz w:val="28"/>
-          <w:szCs w:val="20"/>
-        </w:rPr>
-        <w:t>.</w:t>
-      </w:r>
-    </w:p>
-    <w:p>
-      <w:pPr>
-        <w:spacing w:after="157"/>
       </w:pPr>
     </w:p>
     <w:p>
@@ -6259,7 +5623,7 @@
         <w:pStyle w:val="Balk4"/>
         <w:ind w:left="-5"/>
       </w:pPr>
-      <w:bookmarkStart w:id="7" w:name="_Toc118911306"/>
+      <w:bookmarkStart w:id="6" w:name="_Toc118911306"/>
       <w:r>
         <w:t>2.</w:t>
       </w:r>
@@ -6281,7 +5645,7 @@
       <w:r>
         <w:t>Requirements</w:t>
       </w:r>
-      <w:bookmarkEnd w:id="7"/>
+      <w:bookmarkEnd w:id="6"/>
       <w:proofErr w:type="spellEnd"/>
     </w:p>
     <w:p>
@@ -6407,6 +5771,22 @@
           <w:sz w:val="28"/>
         </w:rPr>
         <w:t>system</w:t>
+      </w:r>
+      <w:proofErr w:type="spellEnd"/>
+      <w:r>
+        <w:rPr>
+          <w:rFonts w:ascii="Times New Roman" w:eastAsia="Times New Roman" w:hAnsi="Times New Roman" w:cs="Times New Roman"/>
+          <w:sz w:val="28"/>
+        </w:rPr>
+        <w:t xml:space="preserve"> </w:t>
+      </w:r>
+      <w:proofErr w:type="spellStart"/>
+      <w:r>
+        <w:rPr>
+          <w:rFonts w:ascii="Times New Roman" w:eastAsia="Times New Roman" w:hAnsi="Times New Roman" w:cs="Times New Roman"/>
+          <w:sz w:val="28"/>
+        </w:rPr>
+        <w:t>simulation</w:t>
       </w:r>
       <w:proofErr w:type="spellEnd"/>
       <w:r>
@@ -7378,6 +6758,7 @@
           <w:rFonts w:ascii="Times New Roman" w:eastAsia="Times New Roman" w:hAnsi="Times New Roman" w:cs="Times New Roman"/>
           <w:sz w:val="28"/>
         </w:rPr>
+        <w:lastRenderedPageBreak/>
         <w:t xml:space="preserve">Advisor ID, Advisor Name, Advisor </w:t>
       </w:r>
       <w:proofErr w:type="spellStart"/>
@@ -7909,7 +7290,6 @@
         </w:rPr>
         <w:t>-</w:t>
       </w:r>
-      <w:proofErr w:type="spellStart"/>
       <w:r>
         <w:rPr>
           <w:rFonts w:ascii="Times New Roman" w:eastAsia="Times New Roman" w:hAnsi="Times New Roman" w:cs="Times New Roman"/>
@@ -7922,15 +7302,7 @@
           <w:rFonts w:ascii="Times New Roman" w:eastAsia="Times New Roman" w:hAnsi="Times New Roman" w:cs="Times New Roman"/>
           <w:sz w:val="28"/>
         </w:rPr>
-        <w:t>og</w:t>
-      </w:r>
-      <w:proofErr w:type="spellEnd"/>
-      <w:r>
-        <w:rPr>
-          <w:rFonts w:ascii="Times New Roman" w:eastAsia="Times New Roman" w:hAnsi="Times New Roman" w:cs="Times New Roman"/>
-          <w:sz w:val="28"/>
-        </w:rPr>
-        <w:t xml:space="preserve"> </w:t>
+        <w:t xml:space="preserve">og </w:t>
       </w:r>
       <w:proofErr w:type="spellStart"/>
       <w:r>
@@ -8148,7 +7520,6 @@
           <w:rFonts w:ascii="Times New Roman" w:eastAsia="Times New Roman" w:hAnsi="Times New Roman" w:cs="Times New Roman"/>
           <w:sz w:val="24"/>
         </w:rPr>
-        <w:lastRenderedPageBreak/>
         <w:t xml:space="preserve"> </w:t>
       </w:r>
     </w:p>
@@ -8184,7 +7555,7 @@
         <w:spacing w:after="131"/>
         <w:ind w:left="0" w:firstLine="0"/>
       </w:pPr>
-      <w:bookmarkStart w:id="8" w:name="_Toc118911307"/>
+      <w:bookmarkStart w:id="7" w:name="_Toc118911307"/>
       <w:r>
         <w:rPr>
           <w:sz w:val="28"/>
@@ -8210,7 +7581,7 @@
         </w:rPr>
         <w:t>Functions</w:t>
       </w:r>
-      <w:bookmarkEnd w:id="8"/>
+      <w:bookmarkEnd w:id="7"/>
       <w:proofErr w:type="spellEnd"/>
       <w:r>
         <w:rPr>
@@ -8231,6 +7602,22 @@
           <w:sz w:val="28"/>
         </w:rPr>
         <w:t>System</w:t>
+      </w:r>
+      <w:proofErr w:type="spellEnd"/>
+      <w:r>
+        <w:rPr>
+          <w:rFonts w:ascii="Times New Roman" w:eastAsia="Times New Roman" w:hAnsi="Times New Roman" w:cs="Times New Roman"/>
+          <w:sz w:val="28"/>
+        </w:rPr>
+        <w:t xml:space="preserve"> </w:t>
+      </w:r>
+      <w:proofErr w:type="spellStart"/>
+      <w:r>
+        <w:rPr>
+          <w:rFonts w:ascii="Times New Roman" w:eastAsia="Times New Roman" w:hAnsi="Times New Roman" w:cs="Times New Roman"/>
+          <w:sz w:val="28"/>
+        </w:rPr>
+        <w:t>simulation</w:t>
       </w:r>
       <w:proofErr w:type="spellEnd"/>
       <w:r>
@@ -8620,17 +8007,8 @@
           <w:rFonts w:ascii="Times New Roman" w:eastAsia="Times New Roman" w:hAnsi="Times New Roman" w:cs="Times New Roman"/>
           <w:sz w:val="28"/>
         </w:rPr>
-        <w:t xml:space="preserve"> </w:t>
-      </w:r>
-      <w:proofErr w:type="spellStart"/>
-      <w:r>
-        <w:rPr>
-          <w:rFonts w:ascii="Times New Roman" w:eastAsia="Times New Roman" w:hAnsi="Times New Roman" w:cs="Times New Roman"/>
-          <w:sz w:val="28"/>
-        </w:rPr>
-        <w:t>log</w:t>
-      </w:r>
-      <w:proofErr w:type="spellEnd"/>
+        <w:t xml:space="preserve"> log</w:t>
+      </w:r>
     </w:p>
     <w:p>
       <w:pPr>
@@ -8646,6 +8024,7 @@
           <w:rFonts w:ascii="Times New Roman" w:eastAsia="Times New Roman" w:hAnsi="Times New Roman" w:cs="Times New Roman"/>
           <w:sz w:val="28"/>
         </w:rPr>
+        <w:lastRenderedPageBreak/>
         <w:t xml:space="preserve">- </w:t>
       </w:r>
       <w:proofErr w:type="spellStart"/>
@@ -8662,17 +8041,8 @@
           <w:rFonts w:ascii="Times New Roman" w:eastAsia="Times New Roman" w:hAnsi="Times New Roman" w:cs="Times New Roman"/>
           <w:sz w:val="28"/>
         </w:rPr>
-        <w:t xml:space="preserve"> </w:t>
-      </w:r>
-      <w:proofErr w:type="spellStart"/>
-      <w:r>
-        <w:rPr>
-          <w:rFonts w:ascii="Times New Roman" w:eastAsia="Times New Roman" w:hAnsi="Times New Roman" w:cs="Times New Roman"/>
-          <w:sz w:val="28"/>
-        </w:rPr>
-        <w:t>log</w:t>
-      </w:r>
-      <w:proofErr w:type="spellEnd"/>
+        <w:t xml:space="preserve"> log</w:t>
+      </w:r>
     </w:p>
     <w:p>
       <w:pPr>
@@ -8708,7 +8078,7 @@
           <w:szCs w:val="20"/>
         </w:rPr>
       </w:pPr>
-      <w:bookmarkStart w:id="9" w:name="_Toc118911308"/>
+      <w:bookmarkStart w:id="8" w:name="_Toc118911308"/>
       <w:r>
         <w:rPr>
           <w:sz w:val="28"/>
@@ -8730,7 +8100,7 @@
         </w:rPr>
         <w:t xml:space="preserve"> Operating Environment</w:t>
       </w:r>
-      <w:bookmarkEnd w:id="9"/>
+      <w:bookmarkEnd w:id="8"/>
       <w:r>
         <w:rPr>
           <w:rFonts w:ascii="Calibri" w:eastAsia="Calibri" w:hAnsi="Calibri" w:cs="Calibri"/>
@@ -8766,17 +8136,8 @@
           <w:rFonts w:ascii="Times New Roman" w:eastAsia="Times New Roman" w:hAnsi="Times New Roman" w:cs="Times New Roman"/>
           <w:sz w:val="28"/>
         </w:rPr>
-        <w:t xml:space="preserve"> </w:t>
-      </w:r>
-      <w:proofErr w:type="spellStart"/>
-      <w:r>
-        <w:rPr>
-          <w:rFonts w:ascii="Times New Roman" w:eastAsia="Times New Roman" w:hAnsi="Times New Roman" w:cs="Times New Roman"/>
-          <w:sz w:val="28"/>
-        </w:rPr>
-        <w:t>Code</w:t>
-      </w:r>
-      <w:proofErr w:type="spellEnd"/>
+        <w:t xml:space="preserve"> Code</w:t>
+      </w:r>
       <w:r>
         <w:rPr>
           <w:rFonts w:ascii="Times New Roman" w:eastAsia="Times New Roman" w:hAnsi="Times New Roman" w:cs="Times New Roman"/>
@@ -8920,7 +8281,7 @@
           <w:szCs w:val="20"/>
         </w:rPr>
       </w:pPr>
-      <w:bookmarkStart w:id="10" w:name="_Toc118911309"/>
+      <w:bookmarkStart w:id="9" w:name="_Toc118911309"/>
       <w:r>
         <w:rPr>
           <w:sz w:val="28"/>
@@ -8982,7 +8343,7 @@
         </w:rPr>
         <w:t>Dependencies</w:t>
       </w:r>
-      <w:bookmarkEnd w:id="10"/>
+      <w:bookmarkEnd w:id="9"/>
       <w:proofErr w:type="spellEnd"/>
       <w:r>
         <w:rPr>
@@ -9195,23 +8556,7 @@
           <w:rFonts w:ascii="Times New Roman" w:eastAsia="Times New Roman" w:hAnsi="Times New Roman" w:cs="Times New Roman"/>
           <w:sz w:val="28"/>
         </w:rPr>
-        <w:t xml:space="preserve"> has </w:t>
-      </w:r>
-      <w:proofErr w:type="spellStart"/>
-      <w:r>
-        <w:rPr>
-          <w:rFonts w:ascii="Times New Roman" w:eastAsia="Times New Roman" w:hAnsi="Times New Roman" w:cs="Times New Roman"/>
-          <w:sz w:val="28"/>
-        </w:rPr>
-        <w:t>two</w:t>
-      </w:r>
-      <w:proofErr w:type="spellEnd"/>
-      <w:r>
-        <w:rPr>
-          <w:rFonts w:ascii="Times New Roman" w:eastAsia="Times New Roman" w:hAnsi="Times New Roman" w:cs="Times New Roman"/>
-          <w:sz w:val="28"/>
-        </w:rPr>
-        <w:t xml:space="preserve"> </w:t>
+        <w:t xml:space="preserve"> has two </w:t>
       </w:r>
       <w:proofErr w:type="spellStart"/>
       <w:r>
@@ -9253,7 +8598,6 @@
           <w:b/>
           <w:sz w:val="32"/>
         </w:rPr>
-        <w:lastRenderedPageBreak/>
         <w:t xml:space="preserve"> </w:t>
       </w:r>
     </w:p>
@@ -9271,7 +8615,7 @@
           <w:szCs w:val="20"/>
         </w:rPr>
       </w:pPr>
-      <w:bookmarkStart w:id="11" w:name="_Toc118911310"/>
+      <w:bookmarkStart w:id="10" w:name="_Toc118911310"/>
       <w:r>
         <w:rPr>
           <w:sz w:val="28"/>
@@ -9287,7 +8631,7 @@
         </w:rPr>
         <w:t>Interfaces</w:t>
       </w:r>
-      <w:bookmarkEnd w:id="11"/>
+      <w:bookmarkEnd w:id="10"/>
       <w:proofErr w:type="spellEnd"/>
       <w:r>
         <w:rPr>
@@ -9347,7 +8691,7 @@
           <w:szCs w:val="20"/>
         </w:rPr>
       </w:pPr>
-      <w:bookmarkStart w:id="12" w:name="_Toc118911311"/>
+      <w:bookmarkStart w:id="11" w:name="_Toc118911311"/>
     </w:p>
     <w:p>
       <w:pPr>
@@ -9374,7 +8718,7 @@
         </w:rPr>
         <w:t>Interfaces</w:t>
       </w:r>
-      <w:bookmarkEnd w:id="12"/>
+      <w:bookmarkEnd w:id="11"/>
       <w:proofErr w:type="spellEnd"/>
       <w:r>
         <w:rPr>
@@ -9790,22 +9134,23 @@
         <w:spacing w:after="162"/>
         <w:ind w:left="0" w:firstLine="0"/>
       </w:pPr>
-      <w:bookmarkStart w:id="13" w:name="_Toc118911312"/>
+      <w:bookmarkStart w:id="12" w:name="_Toc118911312"/>
       <w:r>
         <w:rPr>
           <w:rFonts w:ascii="Calibri" w:eastAsia="Calibri" w:hAnsi="Calibri" w:cs="Calibri"/>
         </w:rPr>
+        <w:lastRenderedPageBreak/>
         <w:t>3. Project Schedule</w:t>
       </w:r>
-      <w:bookmarkStart w:id="14" w:name="_Toc5952"/>
+      <w:bookmarkStart w:id="13" w:name="_Toc5952"/>
+      <w:bookmarkEnd w:id="12"/>
+      <w:r>
+        <w:rPr>
+          <w:rFonts w:ascii="Calibri" w:eastAsia="Calibri" w:hAnsi="Calibri" w:cs="Calibri"/>
+        </w:rPr>
+        <w:t xml:space="preserve"> </w:t>
+      </w:r>
       <w:bookmarkEnd w:id="13"/>
-      <w:r>
-        <w:rPr>
-          <w:rFonts w:ascii="Calibri" w:eastAsia="Calibri" w:hAnsi="Calibri" w:cs="Calibri"/>
-        </w:rPr>
-        <w:t xml:space="preserve"> </w:t>
-      </w:r>
-      <w:bookmarkEnd w:id="14"/>
     </w:p>
     <w:p>
       <w:pPr>
@@ -9841,7 +9186,7 @@
                     <pic:cNvPicPr/>
                   </pic:nvPicPr>
                   <pic:blipFill>
-                    <a:blip r:embed="rId11"/>
+                    <a:blip r:embed="rId9"/>
                     <a:stretch>
                       <a:fillRect/>
                     </a:stretch>
@@ -9910,7 +9255,6 @@
           <w:szCs w:val="20"/>
           <w:u w:val="single"/>
         </w:rPr>
-        <w:lastRenderedPageBreak/>
         <w:t>Pre-requisite</w:t>
       </w:r>
       <w:proofErr w:type="spellEnd"/>
@@ -10811,25 +10155,7 @@
           <w:sz w:val="28"/>
           <w:szCs w:val="20"/>
         </w:rPr>
-        <w:t xml:space="preserve"> </w:t>
-      </w:r>
-      <w:proofErr w:type="spellStart"/>
-      <w:r>
-        <w:rPr>
-          <w:bCs/>
-          <w:sz w:val="28"/>
-          <w:szCs w:val="20"/>
-        </w:rPr>
-        <w:t>two</w:t>
-      </w:r>
-      <w:proofErr w:type="spellEnd"/>
-      <w:r>
-        <w:rPr>
-          <w:bCs/>
-          <w:sz w:val="28"/>
-          <w:szCs w:val="20"/>
-        </w:rPr>
-        <w:t xml:space="preserve"> </w:t>
+        <w:t xml:space="preserve"> two </w:t>
       </w:r>
       <w:proofErr w:type="spellStart"/>
       <w:r>
@@ -11221,7 +10547,7 @@
         </w:rPr>
         <w:t xml:space="preserve">2022 </w:t>
       </w:r>
-      <w:hyperlink r:id="rId12" w:history="1">
+      <w:hyperlink r:id="rId10" w:history="1">
         <w:r>
           <w:rPr>
             <w:rStyle w:val="Kpr"/>
@@ -11347,7 +10673,7 @@
         </w:rPr>
         <w:t xml:space="preserve"> 2022 </w:t>
       </w:r>
-      <w:hyperlink r:id="rId13" w:history="1">
+      <w:hyperlink r:id="rId11" w:history="1">
         <w:r>
           <w:rPr>
             <w:rStyle w:val="Kpr"/>
@@ -11374,6 +10700,7 @@
           <w:sz w:val="24"/>
           <w:szCs w:val="18"/>
         </w:rPr>
+        <w:lastRenderedPageBreak/>
         <w:t>Wrike</w:t>
       </w:r>
       <w:proofErr w:type="spellEnd"/>
@@ -11531,12 +10858,12 @@
       </w:r>
     </w:p>
     <w:sectPr>
-      <w:headerReference w:type="even" r:id="rId14"/>
-      <w:headerReference w:type="default" r:id="rId15"/>
-      <w:footerReference w:type="even" r:id="rId16"/>
-      <w:footerReference w:type="default" r:id="rId17"/>
-      <w:headerReference w:type="first" r:id="rId18"/>
-      <w:footerReference w:type="first" r:id="rId19"/>
+      <w:headerReference w:type="even" r:id="rId12"/>
+      <w:headerReference w:type="default" r:id="rId13"/>
+      <w:footerReference w:type="even" r:id="rId14"/>
+      <w:footerReference w:type="default" r:id="rId15"/>
+      <w:headerReference w:type="first" r:id="rId16"/>
+      <w:footerReference w:type="first" r:id="rId17"/>
       <w:pgSz w:w="11906" w:h="16838"/>
       <w:pgMar w:top="751" w:right="1421" w:bottom="1445" w:left="1416" w:header="708" w:footer="520" w:gutter="0"/>
       <w:cols w:space="708"/>

</xml_diff>